<commit_message>
start van document gemaakt "verslag.docx"
</commit_message>
<xml_diff>
--- a/Bluetooth_music_box/Verslag.docx
+++ b/Bluetooth_music_box/Verslag.docx
@@ -4,6 +4,2151 @@
   <w:body>
     <w:p>
       <w:pPr>
+        <w:jc w:val="center"/>
+        <w:rPr>
+          <w:rFonts w:ascii="Arial" w:hAnsi="Arial" w:cs="Arial"/>
+          <w:b/>
+          <w:sz w:val="32"/>
+          <w:u w:val="single"/>
+        </w:rPr>
+      </w:pPr>
+      <w:r>
+        <w:rPr>
+          <w:rFonts w:ascii="Arial" w:hAnsi="Arial" w:cs="Arial"/>
+          <w:noProof/>
+          <w:lang w:eastAsia="nl-NL"/>
+        </w:rPr>
+        <w:drawing>
+          <wp:inline distT="0" distB="0" distL="0" distR="0" wp14:anchorId="273968CB" wp14:editId="60760B7C">
+            <wp:extent cx="3495675" cy="1533525"/>
+            <wp:effectExtent l="0" t="0" r="9525" b="9525"/>
+            <wp:docPr id="4" name="Afbeelding 4"/>
+            <wp:cNvGraphicFramePr>
+              <a:graphicFrameLocks xmlns:a="http://schemas.openxmlformats.org/drawingml/2006/main" noChangeAspect="1"/>
+            </wp:cNvGraphicFramePr>
+            <a:graphic xmlns:a="http://schemas.openxmlformats.org/drawingml/2006/main">
+              <a:graphicData uri="http://schemas.openxmlformats.org/drawingml/2006/picture">
+                <pic:pic xmlns:pic="http://schemas.openxmlformats.org/drawingml/2006/picture">
+                  <pic:nvPicPr>
+                    <pic:cNvPr id="1" name=""/>
+                    <pic:cNvPicPr/>
+                  </pic:nvPicPr>
+                  <pic:blipFill>
+                    <a:blip r:embed="rId5"/>
+                    <a:stretch>
+                      <a:fillRect/>
+                    </a:stretch>
+                  </pic:blipFill>
+                  <pic:spPr>
+                    <a:xfrm>
+                      <a:off x="0" y="0"/>
+                      <a:ext cx="3495675" cy="1533525"/>
+                    </a:xfrm>
+                    <a:prstGeom prst="rect">
+                      <a:avLst/>
+                    </a:prstGeom>
+                  </pic:spPr>
+                </pic:pic>
+              </a:graphicData>
+            </a:graphic>
+          </wp:inline>
+        </w:drawing>
+      </w:r>
+    </w:p>
+    <w:p>
+      <w:pPr>
+        <w:jc w:val="center"/>
+        <w:rPr>
+          <w:rFonts w:ascii="Arial" w:hAnsi="Arial" w:cs="Arial"/>
+          <w:b/>
+          <w:sz w:val="32"/>
+          <w:u w:val="single"/>
+        </w:rPr>
+      </w:pPr>
+    </w:p>
+    <w:p>
+      <w:pPr>
+        <w:jc w:val="center"/>
+        <w:rPr>
+          <w:rFonts w:ascii="Arial" w:hAnsi="Arial" w:cs="Arial"/>
+          <w:b/>
+          <w:sz w:val="32"/>
+          <w:u w:val="single"/>
+        </w:rPr>
+      </w:pPr>
+    </w:p>
+    <w:p>
+      <w:pPr>
+        <w:jc w:val="center"/>
+        <w:rPr>
+          <w:rFonts w:ascii="Arial" w:hAnsi="Arial" w:cs="Arial"/>
+          <w:b/>
+          <w:sz w:val="32"/>
+          <w:u w:val="single"/>
+        </w:rPr>
+      </w:pPr>
+    </w:p>
+    <w:p>
+      <w:pPr>
+        <w:jc w:val="center"/>
+        <w:rPr>
+          <w:rFonts w:ascii="Arial" w:hAnsi="Arial" w:cs="Arial"/>
+          <w:b/>
+          <w:sz w:val="44"/>
+          <w:lang w:val="en-GB"/>
+        </w:rPr>
+      </w:pPr>
+      <w:r>
+        <w:rPr>
+          <w:rFonts w:ascii="Arial" w:hAnsi="Arial" w:cs="Arial"/>
+          <w:b/>
+          <w:sz w:val="44"/>
+          <w:lang w:val="en-GB"/>
+        </w:rPr>
+        <w:t>Practice Enterprise Electronics</w:t>
+      </w:r>
+    </w:p>
+    <w:p>
+      <w:pPr>
+        <w:jc w:val="center"/>
+        <w:rPr>
+          <w:rFonts w:ascii="Arial" w:hAnsi="Arial" w:cs="Arial"/>
+          <w:sz w:val="32"/>
+          <w:lang w:val="en-GB"/>
+        </w:rPr>
+      </w:pPr>
+      <w:r>
+        <w:rPr>
+          <w:rFonts w:ascii="Arial" w:hAnsi="Arial" w:cs="Arial"/>
+          <w:sz w:val="32"/>
+          <w:lang w:val="en-GB"/>
+        </w:rPr>
+        <w:t>Drink-menu systeem</w:t>
+      </w:r>
+    </w:p>
+    <w:p>
+      <w:pPr>
+        <w:rPr>
+          <w:rFonts w:ascii="Arial" w:hAnsi="Arial" w:cs="Arial"/>
+          <w:b/>
+          <w:sz w:val="32"/>
+          <w:u w:val="single"/>
+          <w:lang w:val="en-GB"/>
+        </w:rPr>
+      </w:pPr>
+    </w:p>
+    <w:p>
+      <w:pPr>
+        <w:rPr>
+          <w:rFonts w:ascii="Arial" w:hAnsi="Arial" w:cs="Arial"/>
+          <w:b/>
+          <w:sz w:val="32"/>
+          <w:u w:val="single"/>
+          <w:lang w:val="en-GB"/>
+        </w:rPr>
+      </w:pPr>
+    </w:p>
+    <w:p>
+      <w:pPr>
+        <w:rPr>
+          <w:rFonts w:ascii="Arial" w:hAnsi="Arial" w:cs="Arial"/>
+          <w:b/>
+          <w:sz w:val="32"/>
+          <w:u w:val="single"/>
+          <w:lang w:val="en-GB"/>
+        </w:rPr>
+      </w:pPr>
+    </w:p>
+    <w:p>
+      <w:pPr>
+        <w:rPr>
+          <w:rFonts w:ascii="Arial" w:hAnsi="Arial" w:cs="Arial"/>
+          <w:b/>
+          <w:sz w:val="32"/>
+          <w:u w:val="single"/>
+          <w:lang w:val="en-GB"/>
+        </w:rPr>
+      </w:pPr>
+    </w:p>
+    <w:p>
+      <w:pPr>
+        <w:rPr>
+          <w:rFonts w:ascii="Arial" w:hAnsi="Arial" w:cs="Arial"/>
+          <w:b/>
+          <w:sz w:val="32"/>
+          <w:u w:val="single"/>
+          <w:lang w:val="en-GB"/>
+        </w:rPr>
+      </w:pPr>
+    </w:p>
+    <w:p>
+      <w:pPr>
+        <w:rPr>
+          <w:rFonts w:ascii="Arial" w:hAnsi="Arial" w:cs="Arial"/>
+          <w:b/>
+          <w:sz w:val="32"/>
+          <w:u w:val="single"/>
+          <w:lang w:val="en-GB"/>
+        </w:rPr>
+      </w:pPr>
+    </w:p>
+    <w:p>
+      <w:pPr>
+        <w:rPr>
+          <w:rFonts w:ascii="Arial" w:hAnsi="Arial" w:cs="Arial"/>
+          <w:b/>
+          <w:sz w:val="24"/>
+          <w:lang w:val="en-GB"/>
+        </w:rPr>
+      </w:pPr>
+    </w:p>
+    <w:p>
+      <w:pPr>
+        <w:rPr>
+          <w:rFonts w:ascii="Arial" w:hAnsi="Arial" w:cs="Arial"/>
+          <w:b/>
+          <w:sz w:val="24"/>
+          <w:lang w:val="en-GB"/>
+        </w:rPr>
+      </w:pPr>
+    </w:p>
+    <w:p>
+      <w:pPr>
+        <w:jc w:val="right"/>
+        <w:rPr>
+          <w:rFonts w:ascii="Arial" w:hAnsi="Arial" w:cs="Arial"/>
+          <w:b/>
+          <w:sz w:val="24"/>
+          <w:lang w:val="en-GB"/>
+        </w:rPr>
+      </w:pPr>
+    </w:p>
+    <w:p>
+      <w:pPr>
+        <w:jc w:val="right"/>
+        <w:rPr>
+          <w:rFonts w:ascii="Arial" w:hAnsi="Arial" w:cs="Arial"/>
+          <w:b/>
+          <w:sz w:val="24"/>
+          <w:lang w:val="en-GB"/>
+        </w:rPr>
+      </w:pPr>
+    </w:p>
+    <w:p>
+      <w:pPr>
+        <w:jc w:val="right"/>
+        <w:rPr>
+          <w:rFonts w:ascii="Arial" w:hAnsi="Arial" w:cs="Arial"/>
+          <w:b/>
+          <w:sz w:val="24"/>
+          <w:lang w:val="en-GB"/>
+        </w:rPr>
+      </w:pPr>
+    </w:p>
+    <w:p>
+      <w:pPr>
+        <w:jc w:val="right"/>
+        <w:rPr>
+          <w:rFonts w:ascii="Arial" w:hAnsi="Arial" w:cs="Arial"/>
+          <w:b/>
+          <w:sz w:val="24"/>
+          <w:lang w:val="en-GB"/>
+        </w:rPr>
+      </w:pPr>
+    </w:p>
+    <w:p>
+      <w:pPr>
+        <w:jc w:val="right"/>
+        <w:rPr>
+          <w:rFonts w:ascii="Arial" w:hAnsi="Arial" w:cs="Arial"/>
+          <w:b/>
+          <w:sz w:val="24"/>
+          <w:lang w:val="en-GB"/>
+        </w:rPr>
+      </w:pPr>
+    </w:p>
+    <w:p>
+      <w:pPr>
+        <w:jc w:val="right"/>
+        <w:rPr>
+          <w:rFonts w:ascii="Arial" w:hAnsi="Arial" w:cs="Arial"/>
+          <w:b/>
+          <w:sz w:val="24"/>
+          <w:lang w:val="en-GB"/>
+        </w:rPr>
+      </w:pPr>
+    </w:p>
+    <w:p>
+      <w:pPr>
+        <w:jc w:val="right"/>
+        <w:rPr>
+          <w:rFonts w:ascii="Arial" w:hAnsi="Arial" w:cs="Arial"/>
+          <w:b/>
+          <w:sz w:val="24"/>
+        </w:rPr>
+      </w:pPr>
+      <w:r>
+        <w:rPr>
+          <w:rFonts w:ascii="Arial" w:hAnsi="Arial" w:cs="Arial"/>
+          <w:b/>
+          <w:sz w:val="24"/>
+        </w:rPr>
+        <w:t>Janssens Robbe</w:t>
+      </w:r>
+    </w:p>
+    <w:p>
+      <w:pPr>
+        <w:jc w:val="right"/>
+        <w:rPr>
+          <w:rFonts w:ascii="Arial" w:hAnsi="Arial" w:cs="Arial"/>
+          <w:b/>
+          <w:sz w:val="24"/>
+        </w:rPr>
+      </w:pPr>
+      <w:r>
+        <w:rPr>
+          <w:rFonts w:ascii="Arial" w:hAnsi="Arial" w:cs="Arial"/>
+          <w:b/>
+          <w:sz w:val="24"/>
+        </w:rPr>
+        <w:t>Schooljaar: 2020 - 2021</w:t>
+      </w:r>
+      <w:r>
+        <w:rPr>
+          <w:rFonts w:ascii="Arial" w:hAnsi="Arial" w:cs="Arial"/>
+          <w:b/>
+          <w:sz w:val="24"/>
+        </w:rPr>
+        <w:t xml:space="preserve"> </w:t>
+      </w:r>
+    </w:p>
+    <w:p>
+      <w:pPr>
+        <w:jc w:val="right"/>
+        <w:rPr>
+          <w:rFonts w:ascii="Arial" w:hAnsi="Arial" w:cs="Arial"/>
+          <w:b/>
+          <w:sz w:val="24"/>
+        </w:rPr>
+      </w:pPr>
+      <w:r>
+        <w:rPr>
+          <w:rFonts w:ascii="Arial" w:hAnsi="Arial" w:cs="Arial"/>
+          <w:b/>
+          <w:sz w:val="24"/>
+        </w:rPr>
+        <w:t>Leerkracht: Dhr. Dams</w:t>
+      </w:r>
+    </w:p>
+    <w:p>
+      <w:pPr>
+        <w:pStyle w:val="Kop1"/>
+        <w:rPr>
+          <w:rFonts w:ascii="Arial" w:hAnsi="Arial" w:cs="Arial"/>
+        </w:rPr>
+      </w:pPr>
+      <w:r>
+        <w:rPr>
+          <w:rFonts w:ascii="Arial" w:hAnsi="Arial" w:cs="Arial"/>
+        </w:rPr>
+        <w:lastRenderedPageBreak/>
+        <w:t>Introductie</w:t>
+      </w:r>
+    </w:p>
+    <w:p>
+      <w:pPr>
+        <w:pStyle w:val="Kop2"/>
+        <w:rPr>
+          <w:rFonts w:ascii="Arial" w:hAnsi="Arial" w:cs="Arial"/>
+        </w:rPr>
+      </w:pPr>
+      <w:r>
+        <w:rPr>
+          <w:rFonts w:ascii="Arial" w:hAnsi="Arial" w:cs="Arial"/>
+        </w:rPr>
+        <w:t>Voorwoord</w:t>
+      </w:r>
+    </w:p>
+    <w:p>
+      <w:pPr>
+        <w:spacing w:line="360" w:lineRule="auto"/>
+        <w:rPr>
+          <w:rFonts w:ascii="Arial" w:hAnsi="Arial" w:cs="Arial"/>
+          <w:color w:val="FF0000"/>
+          <w:sz w:val="24"/>
+        </w:rPr>
+      </w:pPr>
+      <w:r>
+        <w:rPr>
+          <w:rFonts w:ascii="Arial" w:hAnsi="Arial" w:cs="Arial"/>
+          <w:sz w:val="24"/>
+        </w:rPr>
+        <w:t>Mijn naam is Janssens Robbe. Afgelopen jaren</w:t>
+      </w:r>
+      <w:r>
+        <w:rPr>
+          <w:rFonts w:ascii="Arial" w:hAnsi="Arial" w:cs="Arial"/>
+          <w:sz w:val="24"/>
+        </w:rPr>
+        <w:t xml:space="preserve"> </w:t>
+      </w:r>
+      <w:r>
+        <w:rPr>
+          <w:rFonts w:ascii="Arial" w:hAnsi="Arial" w:cs="Arial"/>
+          <w:sz w:val="24"/>
+        </w:rPr>
+        <w:t>ben ik</w:t>
+      </w:r>
+      <w:r>
+        <w:rPr>
+          <w:rFonts w:ascii="Arial" w:hAnsi="Arial" w:cs="Arial"/>
+          <w:sz w:val="24"/>
+        </w:rPr>
+        <w:t xml:space="preserve"> gestart aan </w:t>
+      </w:r>
+      <w:r>
+        <w:rPr>
+          <w:rFonts w:ascii="Arial" w:hAnsi="Arial" w:cs="Arial"/>
+          <w:sz w:val="24"/>
+        </w:rPr>
+        <w:t>mijn</w:t>
+      </w:r>
+      <w:r>
+        <w:rPr>
+          <w:rFonts w:ascii="Arial" w:hAnsi="Arial" w:cs="Arial"/>
+          <w:sz w:val="24"/>
+        </w:rPr>
+        <w:t xml:space="preserve"> studies in Thomas More te Sint-Katelijne-Waver. </w:t>
+      </w:r>
+      <w:r>
+        <w:rPr>
+          <w:rFonts w:ascii="Arial" w:hAnsi="Arial" w:cs="Arial"/>
+          <w:sz w:val="24"/>
+        </w:rPr>
+        <w:t xml:space="preserve">Ik heb in het middelbaar in de </w:t>
+      </w:r>
+      <w:r>
+        <w:rPr>
+          <w:rFonts w:ascii="Arial" w:hAnsi="Arial" w:cs="Arial"/>
+          <w:sz w:val="24"/>
+        </w:rPr>
+        <w:t xml:space="preserve">eerste en tweede graad ASO-onderwijs les gevolgd. Daarna </w:t>
+      </w:r>
+      <w:r>
+        <w:rPr>
+          <w:rFonts w:ascii="Arial" w:hAnsi="Arial" w:cs="Arial"/>
+          <w:sz w:val="24"/>
+        </w:rPr>
+        <w:t>ben ik</w:t>
+      </w:r>
+      <w:r>
+        <w:rPr>
+          <w:rFonts w:ascii="Arial" w:hAnsi="Arial" w:cs="Arial"/>
+          <w:sz w:val="24"/>
+        </w:rPr>
+        <w:t xml:space="preserve"> overgeschakeld naar de TSO-richting Elektronica-ICT omdat </w:t>
+      </w:r>
+      <w:r>
+        <w:rPr>
+          <w:rFonts w:ascii="Arial" w:hAnsi="Arial" w:cs="Arial"/>
+          <w:sz w:val="24"/>
+        </w:rPr>
+        <w:t>ik niet alleen</w:t>
+      </w:r>
+      <w:r>
+        <w:rPr>
+          <w:rFonts w:ascii="Arial" w:hAnsi="Arial" w:cs="Arial"/>
+          <w:sz w:val="24"/>
+        </w:rPr>
+        <w:t xml:space="preserve"> meer praktijk gericht wou werken</w:t>
+      </w:r>
+      <w:r>
+        <w:rPr>
+          <w:rFonts w:ascii="Arial" w:hAnsi="Arial" w:cs="Arial"/>
+          <w:sz w:val="24"/>
+        </w:rPr>
+        <w:t>, maar ook meer met elektronica in het algemeen</w:t>
+      </w:r>
+      <w:r>
+        <w:rPr>
+          <w:rFonts w:ascii="Arial" w:hAnsi="Arial" w:cs="Arial"/>
+          <w:sz w:val="24"/>
+        </w:rPr>
+        <w:t xml:space="preserve">. Voor het Practice Enterprise </w:t>
+      </w:r>
+      <w:r>
+        <w:rPr>
+          <w:rFonts w:ascii="Arial" w:hAnsi="Arial" w:cs="Arial"/>
+          <w:sz w:val="24"/>
+        </w:rPr>
+        <w:t xml:space="preserve">2 van 2020-2021 kregen we, net zoals bij Practice Enterprise 1, </w:t>
+      </w:r>
+      <w:r>
+        <w:rPr>
+          <w:rFonts w:ascii="Arial" w:hAnsi="Arial" w:cs="Arial"/>
+          <w:sz w:val="24"/>
+        </w:rPr>
+        <w:t xml:space="preserve">de vrijheid om zelf een project te kiezen. </w:t>
+      </w:r>
+      <w:r>
+        <w:rPr>
+          <w:rFonts w:ascii="Arial" w:hAnsi="Arial" w:cs="Arial"/>
+          <w:sz w:val="24"/>
+        </w:rPr>
+        <w:t xml:space="preserve">Mijn keuze was al snel gemaakt: De </w:t>
+      </w:r>
+      <w:proofErr w:type="spellStart"/>
+      <w:r>
+        <w:rPr>
+          <w:rFonts w:ascii="Arial" w:hAnsi="Arial" w:cs="Arial"/>
+          <w:sz w:val="24"/>
+        </w:rPr>
+        <w:t>BlueTooth</w:t>
+      </w:r>
+      <w:proofErr w:type="spellEnd"/>
+      <w:r>
+        <w:rPr>
+          <w:rFonts w:ascii="Arial" w:hAnsi="Arial" w:cs="Arial"/>
+          <w:sz w:val="24"/>
+        </w:rPr>
+        <w:t xml:space="preserve"> muziek speler</w:t>
+      </w:r>
+      <w:r>
+        <w:rPr>
+          <w:rFonts w:ascii="Arial" w:hAnsi="Arial" w:cs="Arial"/>
+          <w:sz w:val="24"/>
+        </w:rPr>
+        <w:t xml:space="preserve">. </w:t>
+      </w:r>
+      <w:r>
+        <w:rPr>
+          <w:rFonts w:ascii="Arial" w:hAnsi="Arial" w:cs="Arial"/>
+          <w:sz w:val="24"/>
+        </w:rPr>
+        <w:t>Het is niet alleen een kleinigheidje,</w:t>
+      </w:r>
+      <w:r>
+        <w:rPr>
+          <w:rFonts w:ascii="Arial" w:hAnsi="Arial" w:cs="Arial"/>
+          <w:sz w:val="24"/>
+        </w:rPr>
+        <w:t xml:space="preserve"> maar ook wel leuk om thuis te hebben. Het ontwerpen en realiseren van zowel de hardware als de software leek </w:t>
+      </w:r>
+      <w:r>
+        <w:rPr>
+          <w:rFonts w:ascii="Arial" w:hAnsi="Arial" w:cs="Arial"/>
+          <w:sz w:val="24"/>
+        </w:rPr>
+        <w:t>mij</w:t>
+      </w:r>
+      <w:r>
+        <w:rPr>
+          <w:rFonts w:ascii="Arial" w:hAnsi="Arial" w:cs="Arial"/>
+          <w:sz w:val="24"/>
+        </w:rPr>
+        <w:t xml:space="preserve"> een zeer toffe uitdaging! </w:t>
+      </w:r>
+      <w:r>
+        <w:rPr>
+          <w:rFonts w:ascii="Arial" w:hAnsi="Arial" w:cs="Arial"/>
+          <w:sz w:val="24"/>
+        </w:rPr>
+        <w:t xml:space="preserve">Ikzelf had nog nooit eerder gewerkt met </w:t>
+      </w:r>
+      <w:proofErr w:type="spellStart"/>
+      <w:r>
+        <w:rPr>
+          <w:rFonts w:ascii="Arial" w:hAnsi="Arial" w:cs="Arial"/>
+          <w:sz w:val="24"/>
+        </w:rPr>
+        <w:t>BlueTooth</w:t>
+      </w:r>
+      <w:proofErr w:type="spellEnd"/>
+      <w:r>
+        <w:rPr>
+          <w:rFonts w:ascii="Arial" w:hAnsi="Arial" w:cs="Arial"/>
+          <w:sz w:val="24"/>
+        </w:rPr>
+        <w:t xml:space="preserve"> en batterij-gevoede projecten. Dit doel heb ik behaald met behulp van </w:t>
+      </w:r>
+      <w:proofErr w:type="spellStart"/>
+      <w:r>
+        <w:rPr>
+          <w:rFonts w:ascii="Arial" w:hAnsi="Arial" w:cs="Arial"/>
+          <w:sz w:val="24"/>
+        </w:rPr>
+        <w:t>trukjes</w:t>
+      </w:r>
+      <w:proofErr w:type="spellEnd"/>
+      <w:r>
+        <w:rPr>
+          <w:rFonts w:ascii="Arial" w:hAnsi="Arial" w:cs="Arial"/>
+          <w:sz w:val="24"/>
+        </w:rPr>
+        <w:t xml:space="preserve"> en snufjes die ik de voorbije jaren geleerd heb</w:t>
+      </w:r>
+      <w:r>
+        <w:rPr>
+          <w:rFonts w:ascii="Arial" w:hAnsi="Arial" w:cs="Arial"/>
+          <w:sz w:val="24"/>
+        </w:rPr>
+        <w:t>.</w:t>
+      </w:r>
+    </w:p>
+    <w:p>
+      <w:pPr>
+        <w:pStyle w:val="Kop2"/>
+        <w:rPr>
+          <w:rFonts w:ascii="Arial" w:hAnsi="Arial" w:cs="Arial"/>
+          <w:sz w:val="24"/>
+        </w:rPr>
+      </w:pPr>
+      <w:r>
+        <w:rPr>
+          <w:rFonts w:ascii="Arial" w:hAnsi="Arial" w:cs="Arial"/>
+        </w:rPr>
+        <w:br/>
+        <w:t>Inform</w:t>
+      </w:r>
+      <w:r>
+        <w:rPr>
+          <w:rFonts w:ascii="Arial" w:hAnsi="Arial" w:cs="Arial"/>
+        </w:rPr>
+        <w:t>atie auteur</w:t>
+      </w:r>
+      <w:r>
+        <w:rPr>
+          <w:rFonts w:ascii="Arial" w:hAnsi="Arial" w:cs="Arial"/>
+        </w:rPr>
+        <w:t xml:space="preserve"> </w:t>
+      </w:r>
+    </w:p>
+    <w:p>
+      <w:pPr>
+        <w:spacing w:line="360" w:lineRule="auto"/>
+        <w:rPr>
+          <w:rFonts w:ascii="Arial" w:hAnsi="Arial" w:cs="Arial"/>
+          <w:sz w:val="24"/>
+        </w:rPr>
+      </w:pPr>
+      <w:r>
+        <w:rPr>
+          <w:rFonts w:ascii="Arial" w:hAnsi="Arial" w:cs="Arial"/>
+          <w:sz w:val="24"/>
+        </w:rPr>
+        <w:t>Naam: Janssens Robbe</w:t>
+      </w:r>
+      <w:r>
+        <w:rPr>
+          <w:rFonts w:ascii="Arial" w:hAnsi="Arial" w:cs="Arial"/>
+          <w:sz w:val="24"/>
+        </w:rPr>
+        <w:br/>
+        <w:t xml:space="preserve">E-mail thuis: </w:t>
+      </w:r>
+      <w:hyperlink r:id="rId6" w:history="1">
+        <w:r>
+          <w:rPr>
+            <w:rStyle w:val="Hyperlink"/>
+            <w:rFonts w:ascii="Arial" w:hAnsi="Arial" w:cs="Arial"/>
+            <w:color w:val="auto"/>
+            <w:sz w:val="24"/>
+            <w:u w:val="none"/>
+          </w:rPr>
+          <w:t>robbe.janssens27@gmail.com</w:t>
+        </w:r>
+      </w:hyperlink>
+      <w:r>
+        <w:rPr>
+          <w:rFonts w:ascii="Arial" w:hAnsi="Arial" w:cs="Arial"/>
+          <w:sz w:val="24"/>
+        </w:rPr>
+        <w:br/>
+        <w:t>E-mail school: r0787876@student.thomasmore.be</w:t>
+      </w:r>
+      <w:r>
+        <w:rPr>
+          <w:rFonts w:ascii="Arial" w:hAnsi="Arial" w:cs="Arial"/>
+          <w:sz w:val="24"/>
+        </w:rPr>
+        <w:br/>
+        <w:t>r-nummer: r0787876</w:t>
+      </w:r>
+    </w:p>
+    <w:p>
+      <w:pPr>
+        <w:spacing w:line="360" w:lineRule="auto"/>
+        <w:rPr>
+          <w:rFonts w:ascii="Arial" w:hAnsi="Arial" w:cs="Arial"/>
+          <w:sz w:val="24"/>
+        </w:rPr>
+      </w:pPr>
+    </w:p>
+    <w:p>
+      <w:pPr>
+        <w:spacing w:line="360" w:lineRule="auto"/>
+        <w:rPr>
+          <w:rFonts w:ascii="Arial" w:hAnsi="Arial" w:cs="Arial"/>
+          <w:sz w:val="24"/>
+        </w:rPr>
+      </w:pPr>
+    </w:p>
+    <w:p>
+      <w:pPr>
+        <w:spacing w:line="360" w:lineRule="auto"/>
+        <w:rPr>
+          <w:rFonts w:ascii="Arial" w:hAnsi="Arial" w:cs="Arial"/>
+          <w:sz w:val="24"/>
+        </w:rPr>
+      </w:pPr>
+    </w:p>
+    <w:p>
+      <w:pPr>
+        <w:spacing w:line="360" w:lineRule="auto"/>
+        <w:rPr>
+          <w:rFonts w:ascii="Arial" w:hAnsi="Arial" w:cs="Arial"/>
+          <w:sz w:val="24"/>
+        </w:rPr>
+      </w:pPr>
+    </w:p>
+    <w:p>
+      <w:pPr>
+        <w:spacing w:line="360" w:lineRule="auto"/>
+        <w:rPr>
+          <w:rFonts w:ascii="Arial" w:hAnsi="Arial" w:cs="Arial"/>
+          <w:sz w:val="24"/>
+        </w:rPr>
+      </w:pPr>
+    </w:p>
+    <w:p>
+      <w:pPr>
+        <w:spacing w:line="360" w:lineRule="auto"/>
+        <w:rPr>
+          <w:rFonts w:ascii="Arial" w:hAnsi="Arial" w:cs="Arial"/>
+          <w:sz w:val="24"/>
+        </w:rPr>
+      </w:pPr>
+    </w:p>
+    <w:p>
+      <w:pPr>
+        <w:spacing w:line="360" w:lineRule="auto"/>
+        <w:rPr>
+          <w:rFonts w:ascii="Arial" w:hAnsi="Arial" w:cs="Arial"/>
+          <w:sz w:val="24"/>
+        </w:rPr>
+      </w:pPr>
+    </w:p>
+    <w:p>
+      <w:pPr>
+        <w:spacing w:line="360" w:lineRule="auto"/>
+        <w:rPr>
+          <w:rFonts w:ascii="Arial" w:hAnsi="Arial" w:cs="Arial"/>
+          <w:sz w:val="24"/>
+        </w:rPr>
+      </w:pPr>
+    </w:p>
+    <w:p>
+      <w:pPr>
+        <w:spacing w:line="360" w:lineRule="auto"/>
+        <w:rPr>
+          <w:rFonts w:ascii="Arial" w:hAnsi="Arial" w:cs="Arial"/>
+          <w:sz w:val="24"/>
+        </w:rPr>
+      </w:pPr>
+    </w:p>
+    <w:p>
+      <w:pPr>
+        <w:pStyle w:val="Kop2"/>
+        <w:rPr>
+          <w:rFonts w:ascii="Arial" w:hAnsi="Arial" w:cs="Arial"/>
+        </w:rPr>
+      </w:pPr>
+      <w:r>
+        <w:rPr>
+          <w:rFonts w:ascii="Arial" w:hAnsi="Arial" w:cs="Arial"/>
+        </w:rPr>
+        <w:lastRenderedPageBreak/>
+        <w:t>Dankwoord aan de mensen die meegewerkt hebben</w:t>
+      </w:r>
+    </w:p>
+    <w:p>
+      <w:pPr>
+        <w:spacing w:line="360" w:lineRule="auto"/>
+        <w:rPr>
+          <w:rFonts w:ascii="Arial" w:hAnsi="Arial" w:cs="Arial"/>
+          <w:color w:val="00B050"/>
+          <w:sz w:val="24"/>
+        </w:rPr>
+      </w:pPr>
+      <w:r>
+        <w:rPr>
+          <w:rFonts w:ascii="Arial" w:hAnsi="Arial" w:cs="Arial"/>
+          <w:sz w:val="24"/>
+        </w:rPr>
+        <w:t xml:space="preserve">Om </w:t>
+      </w:r>
+      <w:r>
+        <w:rPr>
+          <w:rFonts w:ascii="Arial" w:hAnsi="Arial" w:cs="Arial"/>
+          <w:sz w:val="24"/>
+        </w:rPr>
+        <w:t>mijn</w:t>
+      </w:r>
+      <w:r>
+        <w:rPr>
+          <w:rFonts w:ascii="Arial" w:hAnsi="Arial" w:cs="Arial"/>
+          <w:sz w:val="24"/>
+        </w:rPr>
+        <w:t xml:space="preserve"> proj</w:t>
+      </w:r>
+      <w:r>
+        <w:rPr>
+          <w:rFonts w:ascii="Arial" w:hAnsi="Arial" w:cs="Arial"/>
+          <w:sz w:val="24"/>
+        </w:rPr>
+        <w:t>ect te kunnen realiseren, kon ik</w:t>
+      </w:r>
+      <w:r>
+        <w:rPr>
+          <w:rFonts w:ascii="Arial" w:hAnsi="Arial" w:cs="Arial"/>
+          <w:sz w:val="24"/>
+        </w:rPr>
+        <w:t xml:space="preserve"> gelukkig meerdere keren terugvallen op het geloof en de s</w:t>
+      </w:r>
+      <w:r>
+        <w:rPr>
+          <w:rFonts w:ascii="Arial" w:hAnsi="Arial" w:cs="Arial"/>
+          <w:sz w:val="24"/>
+        </w:rPr>
+        <w:t xml:space="preserve">teun van verschillende mensen. Als eerste willen we </w:t>
+      </w:r>
+      <w:r>
+        <w:rPr>
+          <w:rFonts w:ascii="Arial" w:hAnsi="Arial" w:cs="Arial"/>
+          <w:sz w:val="24"/>
+        </w:rPr>
+        <w:t>graag de docenten</w:t>
+      </w:r>
+      <w:r>
+        <w:rPr>
+          <w:rFonts w:ascii="Arial" w:hAnsi="Arial" w:cs="Arial"/>
+          <w:sz w:val="24"/>
+        </w:rPr>
+        <w:t xml:space="preserve"> van het vak Practice Enterprise</w:t>
+      </w:r>
+      <w:r>
+        <w:rPr>
+          <w:rFonts w:ascii="Arial" w:hAnsi="Arial" w:cs="Arial"/>
+          <w:sz w:val="24"/>
+        </w:rPr>
+        <w:t xml:space="preserve"> 2</w:t>
+      </w:r>
+      <w:r>
+        <w:rPr>
+          <w:rFonts w:ascii="Arial" w:hAnsi="Arial" w:cs="Arial"/>
+          <w:sz w:val="24"/>
+        </w:rPr>
+        <w:t>,</w:t>
+      </w:r>
+      <w:r>
+        <w:rPr>
+          <w:rFonts w:ascii="Arial" w:hAnsi="Arial" w:cs="Arial"/>
+          <w:sz w:val="24"/>
+        </w:rPr>
+        <w:t xml:space="preserve"> Dhr. Dams en Dhr. Steen</w:t>
+      </w:r>
+      <w:r>
+        <w:rPr>
+          <w:rFonts w:ascii="Arial" w:hAnsi="Arial" w:cs="Arial"/>
+          <w:sz w:val="24"/>
+        </w:rPr>
+        <w:t xml:space="preserve">, bedanken. Vooral dankzij </w:t>
+      </w:r>
+      <w:r>
+        <w:rPr>
+          <w:rFonts w:ascii="Arial" w:hAnsi="Arial" w:cs="Arial"/>
+          <w:sz w:val="24"/>
+        </w:rPr>
+        <w:t>hun</w:t>
+      </w:r>
+      <w:r>
+        <w:rPr>
+          <w:rFonts w:ascii="Arial" w:hAnsi="Arial" w:cs="Arial"/>
+          <w:sz w:val="24"/>
+        </w:rPr>
+        <w:t xml:space="preserve"> lessen, tips en advies is het </w:t>
+      </w:r>
+      <w:r>
+        <w:rPr>
+          <w:rFonts w:ascii="Arial" w:hAnsi="Arial" w:cs="Arial"/>
+          <w:sz w:val="24"/>
+        </w:rPr>
+        <w:t>me</w:t>
+      </w:r>
+      <w:r>
+        <w:rPr>
+          <w:rFonts w:ascii="Arial" w:hAnsi="Arial" w:cs="Arial"/>
+          <w:sz w:val="24"/>
+        </w:rPr>
+        <w:t xml:space="preserve"> gelukt om </w:t>
+      </w:r>
+      <w:r>
+        <w:rPr>
+          <w:rFonts w:ascii="Arial" w:hAnsi="Arial" w:cs="Arial"/>
+          <w:sz w:val="24"/>
+        </w:rPr>
+        <w:t>mijn</w:t>
+      </w:r>
+      <w:r>
+        <w:rPr>
+          <w:rFonts w:ascii="Arial" w:hAnsi="Arial" w:cs="Arial"/>
+          <w:sz w:val="24"/>
+        </w:rPr>
+        <w:t xml:space="preserve"> project te </w:t>
+      </w:r>
+      <w:r>
+        <w:rPr>
+          <w:rFonts w:ascii="Arial" w:hAnsi="Arial" w:cs="Arial"/>
+          <w:sz w:val="24"/>
+        </w:rPr>
+        <w:t xml:space="preserve">kunnen </w:t>
+      </w:r>
+      <w:r>
+        <w:rPr>
+          <w:rFonts w:ascii="Arial" w:hAnsi="Arial" w:cs="Arial"/>
+          <w:sz w:val="24"/>
+        </w:rPr>
+        <w:t xml:space="preserve">realiseren. </w:t>
+      </w:r>
+      <w:r>
+        <w:rPr>
+          <w:rFonts w:ascii="Arial" w:hAnsi="Arial" w:cs="Arial"/>
+          <w:sz w:val="24"/>
+        </w:rPr>
+        <w:t xml:space="preserve">Ook wil ik </w:t>
+      </w:r>
+      <w:r>
+        <w:rPr>
+          <w:rFonts w:ascii="Arial" w:hAnsi="Arial" w:cs="Arial"/>
+          <w:sz w:val="24"/>
+        </w:rPr>
+        <w:t xml:space="preserve">graag </w:t>
+      </w:r>
+      <w:r>
+        <w:rPr>
+          <w:rFonts w:ascii="Arial" w:hAnsi="Arial" w:cs="Arial"/>
+          <w:sz w:val="24"/>
+        </w:rPr>
+        <w:t>mijn klasgenoot Stijn Vandenbosch beda</w:t>
+      </w:r>
+      <w:r>
+        <w:rPr>
+          <w:rFonts w:ascii="Arial" w:hAnsi="Arial" w:cs="Arial"/>
+          <w:sz w:val="24"/>
+        </w:rPr>
+        <w:t>nken voor zijn hulpvolle ingevingen. Elke tip helpt!</w:t>
+      </w:r>
+      <w:r>
+        <w:rPr>
+          <w:rFonts w:ascii="Arial" w:hAnsi="Arial" w:cs="Arial"/>
+          <w:sz w:val="24"/>
+        </w:rPr>
+        <w:t xml:space="preserve"> </w:t>
+      </w:r>
+    </w:p>
+    <w:p>
+      <w:pPr>
+        <w:spacing w:line="360" w:lineRule="auto"/>
+        <w:rPr>
+          <w:rFonts w:ascii="Arial" w:hAnsi="Arial" w:cs="Arial"/>
+          <w:color w:val="00B050"/>
+          <w:sz w:val="24"/>
+        </w:rPr>
+      </w:pPr>
+    </w:p>
+    <w:p>
+      <w:pPr>
+        <w:spacing w:line="360" w:lineRule="auto"/>
+        <w:rPr>
+          <w:rFonts w:ascii="Arial" w:hAnsi="Arial" w:cs="Arial"/>
+          <w:color w:val="00B050"/>
+          <w:sz w:val="24"/>
+        </w:rPr>
+      </w:pPr>
+    </w:p>
+    <w:p>
+      <w:pPr>
+        <w:spacing w:line="360" w:lineRule="auto"/>
+        <w:rPr>
+          <w:rFonts w:ascii="Arial" w:hAnsi="Arial" w:cs="Arial"/>
+          <w:color w:val="00B050"/>
+          <w:sz w:val="24"/>
+        </w:rPr>
+      </w:pPr>
+    </w:p>
+    <w:p>
+      <w:pPr>
+        <w:spacing w:line="360" w:lineRule="auto"/>
+        <w:rPr>
+          <w:rFonts w:ascii="Arial" w:hAnsi="Arial" w:cs="Arial"/>
+          <w:color w:val="00B050"/>
+          <w:sz w:val="24"/>
+        </w:rPr>
+      </w:pPr>
+    </w:p>
+    <w:p>
+      <w:pPr>
+        <w:spacing w:line="360" w:lineRule="auto"/>
+        <w:rPr>
+          <w:rFonts w:ascii="Arial" w:hAnsi="Arial" w:cs="Arial"/>
+          <w:color w:val="00B050"/>
+          <w:sz w:val="24"/>
+        </w:rPr>
+      </w:pPr>
+    </w:p>
+    <w:p>
+      <w:pPr>
+        <w:spacing w:line="360" w:lineRule="auto"/>
+        <w:rPr>
+          <w:rFonts w:ascii="Arial" w:hAnsi="Arial" w:cs="Arial"/>
+          <w:color w:val="00B050"/>
+          <w:sz w:val="24"/>
+        </w:rPr>
+      </w:pPr>
+    </w:p>
+    <w:p>
+      <w:pPr>
+        <w:spacing w:line="360" w:lineRule="auto"/>
+        <w:rPr>
+          <w:rFonts w:ascii="Arial" w:hAnsi="Arial" w:cs="Arial"/>
+          <w:color w:val="00B050"/>
+          <w:sz w:val="24"/>
+        </w:rPr>
+      </w:pPr>
+    </w:p>
+    <w:p>
+      <w:pPr>
+        <w:spacing w:line="360" w:lineRule="auto"/>
+        <w:rPr>
+          <w:rFonts w:ascii="Arial" w:hAnsi="Arial" w:cs="Arial"/>
+          <w:color w:val="00B050"/>
+          <w:sz w:val="24"/>
+        </w:rPr>
+      </w:pPr>
+    </w:p>
+    <w:p>
+      <w:pPr>
+        <w:spacing w:line="360" w:lineRule="auto"/>
+        <w:rPr>
+          <w:rFonts w:ascii="Arial" w:hAnsi="Arial" w:cs="Arial"/>
+          <w:color w:val="00B050"/>
+          <w:sz w:val="24"/>
+        </w:rPr>
+      </w:pPr>
+    </w:p>
+    <w:p>
+      <w:pPr>
+        <w:spacing w:line="360" w:lineRule="auto"/>
+        <w:rPr>
+          <w:rFonts w:ascii="Arial" w:hAnsi="Arial" w:cs="Arial"/>
+          <w:color w:val="00B050"/>
+          <w:sz w:val="24"/>
+        </w:rPr>
+      </w:pPr>
+    </w:p>
+    <w:p>
+      <w:pPr>
+        <w:spacing w:line="360" w:lineRule="auto"/>
+        <w:rPr>
+          <w:rFonts w:ascii="Arial" w:hAnsi="Arial" w:cs="Arial"/>
+          <w:color w:val="00B050"/>
+          <w:sz w:val="24"/>
+        </w:rPr>
+      </w:pPr>
+    </w:p>
+    <w:p>
+      <w:pPr>
+        <w:spacing w:line="360" w:lineRule="auto"/>
+        <w:rPr>
+          <w:rFonts w:ascii="Arial" w:hAnsi="Arial" w:cs="Arial"/>
+          <w:color w:val="00B050"/>
+          <w:sz w:val="24"/>
+        </w:rPr>
+      </w:pPr>
+    </w:p>
+    <w:p>
+      <w:pPr>
+        <w:spacing w:line="360" w:lineRule="auto"/>
+        <w:rPr>
+          <w:rFonts w:ascii="Arial" w:hAnsi="Arial" w:cs="Arial"/>
+          <w:color w:val="00B050"/>
+          <w:sz w:val="24"/>
+        </w:rPr>
+      </w:pPr>
+    </w:p>
+    <w:p>
+      <w:pPr>
+        <w:spacing w:line="360" w:lineRule="auto"/>
+        <w:rPr>
+          <w:rFonts w:ascii="Arial" w:hAnsi="Arial" w:cs="Arial"/>
+          <w:color w:val="00B050"/>
+          <w:sz w:val="24"/>
+        </w:rPr>
+      </w:pPr>
+      <w:bookmarkStart w:id="0" w:name="_GoBack"/>
+      <w:bookmarkEnd w:id="0"/>
+    </w:p>
+    <w:p>
+      <w:pPr>
+        <w:spacing w:line="360" w:lineRule="auto"/>
+        <w:rPr>
+          <w:rFonts w:ascii="Arial" w:hAnsi="Arial" w:cs="Arial"/>
+          <w:color w:val="00B050"/>
+          <w:sz w:val="24"/>
+        </w:rPr>
+      </w:pPr>
+    </w:p>
+    <w:p>
+      <w:pPr>
+        <w:spacing w:line="360" w:lineRule="auto"/>
+        <w:rPr>
+          <w:rFonts w:ascii="Arial" w:hAnsi="Arial" w:cs="Arial"/>
+          <w:color w:val="00B050"/>
+          <w:sz w:val="24"/>
+        </w:rPr>
+      </w:pPr>
+    </w:p>
+    <w:p>
+      <w:pPr>
+        <w:spacing w:line="360" w:lineRule="auto"/>
+        <w:rPr>
+          <w:rFonts w:ascii="Arial" w:hAnsi="Arial" w:cs="Arial"/>
+          <w:color w:val="00B050"/>
+          <w:sz w:val="24"/>
+        </w:rPr>
+      </w:pPr>
+    </w:p>
+    <w:p>
+      <w:pPr>
+        <w:spacing w:line="360" w:lineRule="auto"/>
+        <w:rPr>
+          <w:rFonts w:ascii="Arial" w:hAnsi="Arial" w:cs="Arial"/>
+          <w:color w:val="00B050"/>
+          <w:sz w:val="24"/>
+        </w:rPr>
+      </w:pPr>
+    </w:p>
+    <w:p>
+      <w:pPr>
+        <w:pStyle w:val="Kop2"/>
+        <w:rPr>
+          <w:rFonts w:ascii="Arial" w:hAnsi="Arial" w:cs="Arial"/>
+        </w:rPr>
+      </w:pPr>
+      <w:r>
+        <w:rPr>
+          <w:rFonts w:ascii="Arial" w:hAnsi="Arial" w:cs="Arial"/>
+        </w:rPr>
+        <w:lastRenderedPageBreak/>
+        <w:t>inleiding (max 1blz)</w:t>
+      </w:r>
+    </w:p>
+    <w:p>
+      <w:pPr>
+        <w:spacing w:line="360" w:lineRule="auto"/>
+        <w:rPr>
+          <w:rFonts w:ascii="Arial" w:hAnsi="Arial" w:cs="Arial"/>
+          <w:sz w:val="24"/>
+        </w:rPr>
+      </w:pPr>
+      <w:r>
+        <w:rPr>
+          <w:rFonts w:ascii="Arial" w:hAnsi="Arial" w:cs="Arial"/>
+          <w:sz w:val="24"/>
+        </w:rPr>
+        <w:t xml:space="preserve">Als </w:t>
+      </w:r>
+      <w:r>
+        <w:rPr>
+          <w:rFonts w:ascii="Arial" w:hAnsi="Arial" w:cs="Arial"/>
+          <w:sz w:val="24"/>
+        </w:rPr>
+        <w:t>“Pr</w:t>
+      </w:r>
+      <w:r>
+        <w:rPr>
+          <w:rFonts w:ascii="Arial" w:hAnsi="Arial" w:cs="Arial"/>
+          <w:sz w:val="24"/>
+        </w:rPr>
+        <w:t>actice Enterprise</w:t>
+      </w:r>
+      <w:r>
+        <w:rPr>
+          <w:rFonts w:ascii="Arial" w:hAnsi="Arial" w:cs="Arial"/>
+          <w:sz w:val="24"/>
+        </w:rPr>
+        <w:t xml:space="preserve"> 2-project” heb ik</w:t>
+      </w:r>
+      <w:r>
+        <w:rPr>
+          <w:rFonts w:ascii="Arial" w:hAnsi="Arial" w:cs="Arial"/>
+          <w:sz w:val="24"/>
+        </w:rPr>
+        <w:t xml:space="preserve"> gekozen om een eigen </w:t>
+      </w:r>
+      <w:proofErr w:type="spellStart"/>
+      <w:r>
+        <w:rPr>
+          <w:rFonts w:ascii="Arial" w:hAnsi="Arial" w:cs="Arial"/>
+          <w:sz w:val="24"/>
+        </w:rPr>
+        <w:t>BlueTooth</w:t>
+      </w:r>
+      <w:proofErr w:type="spellEnd"/>
+      <w:r>
+        <w:rPr>
+          <w:rFonts w:ascii="Arial" w:hAnsi="Arial" w:cs="Arial"/>
+          <w:sz w:val="24"/>
+        </w:rPr>
+        <w:t xml:space="preserve"> Speaker</w:t>
+      </w:r>
+      <w:r>
+        <w:rPr>
+          <w:rFonts w:ascii="Arial" w:hAnsi="Arial" w:cs="Arial"/>
+          <w:sz w:val="24"/>
+        </w:rPr>
+        <w:t xml:space="preserve"> te maken. Het was een gerichte keuze omdat dit project verschillende domeinen van onze opleiding combineert, wat een</w:t>
+      </w:r>
+      <w:r>
+        <w:rPr>
+          <w:rFonts w:ascii="Arial" w:hAnsi="Arial" w:cs="Arial"/>
+          <w:sz w:val="24"/>
+        </w:rPr>
+        <w:t xml:space="preserve"> leuke uitdaging was. Zo moest ik</w:t>
+      </w:r>
+      <w:r>
+        <w:rPr>
+          <w:rFonts w:ascii="Arial" w:hAnsi="Arial" w:cs="Arial"/>
+          <w:sz w:val="24"/>
+        </w:rPr>
+        <w:t xml:space="preserve"> op een creatieve manier te werk gaan om onze programmeer-, mechanische en elektronische kennis te gebruiken om een werkend geheel te verkrijgen.</w:t>
+      </w:r>
+      <w:r>
+        <w:rPr>
+          <w:rFonts w:ascii="Arial" w:hAnsi="Arial" w:cs="Arial"/>
+          <w:sz w:val="24"/>
+        </w:rPr>
+        <w:t xml:space="preserve"> </w:t>
+      </w:r>
+      <w:r>
+        <w:rPr>
+          <w:rFonts w:ascii="Arial" w:hAnsi="Arial" w:cs="Arial"/>
+          <w:sz w:val="24"/>
+        </w:rPr>
+        <w:br/>
+      </w:r>
+      <w:r>
+        <w:rPr>
+          <w:rFonts w:ascii="Arial" w:hAnsi="Arial" w:cs="Arial"/>
+          <w:sz w:val="24"/>
+        </w:rPr>
+        <w:br/>
+      </w:r>
+      <w:r>
+        <w:rPr>
+          <w:rFonts w:ascii="Arial" w:hAnsi="Arial" w:cs="Arial"/>
+          <w:sz w:val="24"/>
+        </w:rPr>
+        <w:t>Ik ben</w:t>
+      </w:r>
+      <w:r>
+        <w:rPr>
+          <w:rFonts w:ascii="Arial" w:hAnsi="Arial" w:cs="Arial"/>
+          <w:sz w:val="24"/>
+        </w:rPr>
+        <w:t xml:space="preserve"> gestart met </w:t>
+      </w:r>
+      <w:r>
+        <w:rPr>
+          <w:rFonts w:ascii="Arial" w:hAnsi="Arial" w:cs="Arial"/>
+          <w:sz w:val="24"/>
+        </w:rPr>
+        <w:t>het zoeken naar de juis</w:t>
+      </w:r>
+      <w:r>
+        <w:rPr>
+          <w:rFonts w:ascii="Arial" w:hAnsi="Arial" w:cs="Arial"/>
+          <w:sz w:val="24"/>
+        </w:rPr>
+        <w:t>te componenten voor ons project. De grootste belangrijke componenten toch.</w:t>
+      </w:r>
+      <w:r>
+        <w:rPr>
+          <w:rFonts w:ascii="Arial" w:hAnsi="Arial" w:cs="Arial"/>
+          <w:sz w:val="24"/>
+        </w:rPr>
+        <w:t xml:space="preserve"> </w:t>
+      </w:r>
+      <w:r>
+        <w:rPr>
+          <w:rFonts w:ascii="Arial" w:hAnsi="Arial" w:cs="Arial"/>
+          <w:sz w:val="24"/>
+        </w:rPr>
+        <w:t>De onderdelen in dit project waren nieuw voor mij, dus heeft het een tijd geduurd voordat ik op de geschikte componenten terecht kwam</w:t>
+      </w:r>
+      <w:r>
+        <w:rPr>
+          <w:rFonts w:ascii="Arial" w:hAnsi="Arial" w:cs="Arial"/>
+          <w:sz w:val="24"/>
+        </w:rPr>
+        <w:t>. De belangrijkste componenten in ons geheel zijn het grafische</w:t>
+      </w:r>
+      <w:r>
+        <w:rPr>
+          <w:rFonts w:ascii="Arial" w:hAnsi="Arial" w:cs="Arial"/>
+          <w:sz w:val="24"/>
+        </w:rPr>
+        <w:t xml:space="preserve"> TFT LCD scherm met touch, STM32L443CCT </w:t>
+      </w:r>
+      <w:r>
+        <w:rPr>
+          <w:rFonts w:ascii="Arial" w:hAnsi="Arial" w:cs="Arial"/>
+          <w:sz w:val="24"/>
+        </w:rPr>
+        <w:t>microcontroller</w:t>
+      </w:r>
+      <w:r>
+        <w:rPr>
+          <w:rFonts w:ascii="Arial" w:hAnsi="Arial" w:cs="Arial"/>
+          <w:sz w:val="24"/>
+        </w:rPr>
+        <w:t xml:space="preserve"> en de RN52 </w:t>
+      </w:r>
+      <w:proofErr w:type="spellStart"/>
+      <w:r>
+        <w:rPr>
+          <w:rFonts w:ascii="Arial" w:hAnsi="Arial" w:cs="Arial"/>
+          <w:sz w:val="24"/>
+        </w:rPr>
+        <w:t>BlueTooth</w:t>
+      </w:r>
+      <w:proofErr w:type="spellEnd"/>
+      <w:r>
+        <w:rPr>
+          <w:rFonts w:ascii="Arial" w:hAnsi="Arial" w:cs="Arial"/>
+          <w:sz w:val="24"/>
+        </w:rPr>
+        <w:t>-module</w:t>
+      </w:r>
+      <w:r>
+        <w:rPr>
+          <w:rFonts w:ascii="Arial" w:hAnsi="Arial" w:cs="Arial"/>
+          <w:sz w:val="24"/>
+        </w:rPr>
+        <w:t xml:space="preserve">. </w:t>
+      </w:r>
+      <w:r>
+        <w:rPr>
+          <w:rFonts w:ascii="Arial" w:hAnsi="Arial" w:cs="Arial"/>
+          <w:sz w:val="24"/>
+        </w:rPr>
+        <w:t>Gaandeweg ben ik enkele keren tegen de lamp gelopen omdat ik telkens als ik een aanpassing deed niet altijd oplette op de rest van mijn schema</w:t>
+      </w:r>
+      <w:r>
+        <w:rPr>
+          <w:rFonts w:ascii="Arial" w:hAnsi="Arial" w:cs="Arial"/>
+          <w:sz w:val="24"/>
+        </w:rPr>
+        <w:t>.</w:t>
+      </w:r>
+      <w:r>
+        <w:rPr>
+          <w:rFonts w:ascii="Arial" w:hAnsi="Arial" w:cs="Arial"/>
+          <w:sz w:val="24"/>
+        </w:rPr>
+        <w:t xml:space="preserve"> Na veel opzoekwerk en verbeteringen is het me toch gelukt.</w:t>
+      </w:r>
+      <w:r>
+        <w:rPr>
+          <w:rFonts w:ascii="Arial" w:hAnsi="Arial" w:cs="Arial"/>
+          <w:sz w:val="24"/>
+        </w:rPr>
+        <w:br/>
+      </w:r>
+      <w:r>
+        <w:rPr>
+          <w:rFonts w:ascii="Arial" w:hAnsi="Arial" w:cs="Arial"/>
+          <w:sz w:val="24"/>
+        </w:rPr>
+        <w:br/>
+      </w:r>
+      <w:r>
+        <w:rPr>
+          <w:rFonts w:ascii="Arial" w:hAnsi="Arial" w:cs="Arial"/>
+          <w:sz w:val="24"/>
+        </w:rPr>
+        <w:t xml:space="preserve">Vóór </w:t>
+      </w:r>
+      <w:r>
+        <w:rPr>
+          <w:rFonts w:ascii="Arial" w:hAnsi="Arial" w:cs="Arial"/>
+          <w:sz w:val="24"/>
+        </w:rPr>
+        <w:t>ik meteen ga werken en me verder in mijn project ga wikkelen, is het natuurlijk een goed idee om aandacht te besteden aan wat ik juist wou dat het doet en hoe ik het ga realiseren</w:t>
+      </w:r>
+      <w:r>
+        <w:rPr>
+          <w:rFonts w:ascii="Arial" w:hAnsi="Arial" w:cs="Arial"/>
+          <w:sz w:val="24"/>
+        </w:rPr>
+        <w:t>. De beste manier om dat te bekomen, en ook de manier die iedereen werd aangeraden, was om een blokschema op te stellen</w:t>
+      </w:r>
+      <w:r>
+        <w:rPr>
+          <w:rFonts w:ascii="Arial" w:hAnsi="Arial" w:cs="Arial"/>
+          <w:sz w:val="24"/>
+        </w:rPr>
+        <w:t xml:space="preserve"> (verdere uitleg later)</w:t>
+      </w:r>
+      <w:r>
+        <w:rPr>
+          <w:rFonts w:ascii="Arial" w:hAnsi="Arial" w:cs="Arial"/>
+          <w:sz w:val="24"/>
+        </w:rPr>
+        <w:t>. Nadat dat was gebeurd konden we beginnen met specifieker te werk te gaan:</w:t>
+      </w:r>
+      <w:r>
+        <w:rPr>
+          <w:rFonts w:ascii="Arial" w:hAnsi="Arial" w:cs="Arial"/>
+          <w:sz w:val="24"/>
+        </w:rPr>
+        <w:br/>
+      </w:r>
+      <w:r>
+        <w:rPr>
+          <w:rFonts w:ascii="Arial" w:hAnsi="Arial" w:cs="Arial"/>
+          <w:sz w:val="24"/>
+        </w:rPr>
+        <w:tab/>
+        <w:t>- Het ontwerpen van de pcb</w:t>
+      </w:r>
+      <w:r>
+        <w:rPr>
+          <w:rFonts w:ascii="Arial" w:hAnsi="Arial" w:cs="Arial"/>
+          <w:sz w:val="24"/>
+        </w:rPr>
+        <w:br/>
+      </w:r>
+      <w:r>
+        <w:rPr>
+          <w:rFonts w:ascii="Arial" w:hAnsi="Arial" w:cs="Arial"/>
+          <w:sz w:val="24"/>
+        </w:rPr>
+        <w:tab/>
+        <w:t xml:space="preserve">- Het opzoeken van informatie om </w:t>
+      </w:r>
+      <w:r>
+        <w:rPr>
+          <w:rFonts w:ascii="Arial" w:hAnsi="Arial" w:cs="Arial"/>
+          <w:sz w:val="24"/>
+        </w:rPr>
+        <w:br/>
+      </w:r>
+      <w:r>
+        <w:rPr>
+          <w:rFonts w:ascii="Arial" w:hAnsi="Arial" w:cs="Arial"/>
+          <w:sz w:val="24"/>
+        </w:rPr>
+        <w:tab/>
+      </w:r>
+      <w:r>
+        <w:rPr>
+          <w:rFonts w:ascii="Arial" w:hAnsi="Arial" w:cs="Arial"/>
+          <w:sz w:val="24"/>
+        </w:rPr>
+        <w:tab/>
+        <w:t>- De microcontroller juist aan te sturen</w:t>
+      </w:r>
+      <w:r>
+        <w:rPr>
+          <w:rFonts w:ascii="Arial" w:hAnsi="Arial" w:cs="Arial"/>
+          <w:sz w:val="24"/>
+        </w:rPr>
+        <w:br/>
+      </w:r>
+      <w:r>
+        <w:rPr>
+          <w:rFonts w:ascii="Arial" w:hAnsi="Arial" w:cs="Arial"/>
+          <w:sz w:val="24"/>
+        </w:rPr>
+        <w:tab/>
+      </w:r>
+      <w:r>
+        <w:rPr>
+          <w:rFonts w:ascii="Arial" w:hAnsi="Arial" w:cs="Arial"/>
+          <w:sz w:val="24"/>
+        </w:rPr>
+        <w:tab/>
+        <w:t xml:space="preserve">- De </w:t>
+      </w:r>
+      <w:proofErr w:type="spellStart"/>
+      <w:r>
+        <w:rPr>
+          <w:rFonts w:ascii="Arial" w:hAnsi="Arial" w:cs="Arial"/>
+          <w:sz w:val="24"/>
+        </w:rPr>
+        <w:t>BlueTooth</w:t>
+      </w:r>
+      <w:proofErr w:type="spellEnd"/>
+      <w:r>
+        <w:rPr>
+          <w:rFonts w:ascii="Arial" w:hAnsi="Arial" w:cs="Arial"/>
+          <w:sz w:val="24"/>
+        </w:rPr>
+        <w:t>-module</w:t>
+      </w:r>
+      <w:r>
+        <w:rPr>
+          <w:rFonts w:ascii="Arial" w:hAnsi="Arial" w:cs="Arial"/>
+          <w:sz w:val="24"/>
+        </w:rPr>
+        <w:t xml:space="preserve"> juist aan te sturen</w:t>
+      </w:r>
+      <w:r>
+        <w:rPr>
+          <w:rFonts w:ascii="Arial" w:hAnsi="Arial" w:cs="Arial"/>
+          <w:sz w:val="24"/>
+        </w:rPr>
+        <w:br/>
+      </w:r>
+      <w:r>
+        <w:rPr>
+          <w:rFonts w:ascii="Arial" w:hAnsi="Arial" w:cs="Arial"/>
+          <w:sz w:val="24"/>
+        </w:rPr>
+        <w:tab/>
+      </w:r>
+      <w:r>
+        <w:rPr>
+          <w:rFonts w:ascii="Arial" w:hAnsi="Arial" w:cs="Arial"/>
+          <w:sz w:val="24"/>
+        </w:rPr>
+        <w:tab/>
+        <w:t>- Het scherm juist aan te sturen</w:t>
+      </w:r>
+      <w:r>
+        <w:rPr>
+          <w:rFonts w:ascii="Arial" w:hAnsi="Arial" w:cs="Arial"/>
+          <w:sz w:val="24"/>
+        </w:rPr>
+        <w:br/>
+      </w:r>
+      <w:r>
+        <w:rPr>
+          <w:rFonts w:ascii="Arial" w:hAnsi="Arial" w:cs="Arial"/>
+          <w:sz w:val="24"/>
+        </w:rPr>
+        <w:tab/>
+      </w:r>
+      <w:r>
+        <w:rPr>
+          <w:rFonts w:ascii="Arial" w:hAnsi="Arial" w:cs="Arial"/>
+          <w:sz w:val="24"/>
+        </w:rPr>
+        <w:tab/>
+        <w:t>- De speciale RGB leds aan te sturen</w:t>
+      </w:r>
+      <w:r>
+        <w:rPr>
+          <w:rFonts w:ascii="Arial" w:hAnsi="Arial" w:cs="Arial"/>
+          <w:sz w:val="24"/>
+        </w:rPr>
+        <w:br/>
+      </w:r>
+      <w:r>
+        <w:rPr>
+          <w:rFonts w:ascii="Arial" w:hAnsi="Arial" w:cs="Arial"/>
+          <w:sz w:val="24"/>
+        </w:rPr>
+        <w:tab/>
+      </w:r>
+      <w:r>
+        <w:rPr>
+          <w:rFonts w:ascii="Arial" w:hAnsi="Arial" w:cs="Arial"/>
+          <w:sz w:val="24"/>
+        </w:rPr>
+        <w:tab/>
+        <w:t xml:space="preserve">- … </w:t>
+      </w:r>
+    </w:p>
+    <w:p>
+      <w:pPr>
+        <w:spacing w:line="360" w:lineRule="auto"/>
+        <w:rPr>
+          <w:rFonts w:ascii="Arial" w:hAnsi="Arial" w:cs="Arial"/>
+          <w:sz w:val="24"/>
+        </w:rPr>
+      </w:pPr>
+      <w:r>
+        <w:rPr>
+          <w:rFonts w:ascii="Arial" w:hAnsi="Arial" w:cs="Arial"/>
+          <w:sz w:val="24"/>
+        </w:rPr>
+        <w:t xml:space="preserve">Ik heb zelf mijn PCB </w:t>
+      </w:r>
+      <w:r>
+        <w:rPr>
+          <w:rFonts w:ascii="Arial" w:hAnsi="Arial" w:cs="Arial"/>
+          <w:sz w:val="24"/>
+        </w:rPr>
+        <w:t xml:space="preserve">gemaakt. Dit is altijd wat puzzelen: componenten zoeken, combineren, solderen, testen. Het hoort er altijd bij. Aan de andere kant </w:t>
+      </w:r>
+      <w:r>
+        <w:rPr>
+          <w:rFonts w:ascii="Arial" w:hAnsi="Arial" w:cs="Arial"/>
+          <w:sz w:val="24"/>
+        </w:rPr>
+        <w:t>wil ik</w:t>
+      </w:r>
+      <w:r>
+        <w:rPr>
+          <w:rFonts w:ascii="Arial" w:hAnsi="Arial" w:cs="Arial"/>
+          <w:sz w:val="24"/>
+        </w:rPr>
+        <w:t xml:space="preserve"> niet zeggen dat de software dan weer het gemakkelijkste is. De juiste instellingen voor specifiek </w:t>
+      </w:r>
+      <w:r>
+        <w:rPr>
+          <w:rFonts w:ascii="Arial" w:hAnsi="Arial" w:cs="Arial"/>
+          <w:sz w:val="24"/>
+        </w:rPr>
+        <w:t>mijn</w:t>
+      </w:r>
+      <w:r>
+        <w:rPr>
+          <w:rFonts w:ascii="Arial" w:hAnsi="Arial" w:cs="Arial"/>
+          <w:sz w:val="24"/>
+        </w:rPr>
+        <w:t xml:space="preserve"> project vinden en keer op keer opnieuw proberen tot </w:t>
+      </w:r>
+      <w:r>
+        <w:rPr>
+          <w:rFonts w:ascii="Arial" w:hAnsi="Arial" w:cs="Arial"/>
+          <w:sz w:val="24"/>
+        </w:rPr>
+        <w:t>ik</w:t>
+      </w:r>
+      <w:r>
+        <w:rPr>
+          <w:rFonts w:ascii="Arial" w:hAnsi="Arial" w:cs="Arial"/>
+          <w:sz w:val="24"/>
+        </w:rPr>
+        <w:t xml:space="preserve"> het juiste </w:t>
+      </w:r>
+      <w:r>
+        <w:rPr>
+          <w:rFonts w:ascii="Arial" w:hAnsi="Arial" w:cs="Arial"/>
+          <w:sz w:val="24"/>
+        </w:rPr>
+        <w:t>heb</w:t>
+      </w:r>
+      <w:r>
+        <w:rPr>
+          <w:rFonts w:ascii="Arial" w:hAnsi="Arial" w:cs="Arial"/>
+          <w:sz w:val="24"/>
+        </w:rPr>
+        <w:t xml:space="preserve"> is ook niet altijd even eenvoudig.</w:t>
+      </w:r>
+    </w:p>
+    <w:p>
+      <w:pPr>
+        <w:spacing w:line="360" w:lineRule="auto"/>
+        <w:rPr>
+          <w:rFonts w:ascii="Arial" w:hAnsi="Arial" w:cs="Arial"/>
+          <w:sz w:val="24"/>
+        </w:rPr>
+      </w:pPr>
+      <w:r>
+        <w:rPr>
+          <w:rFonts w:ascii="Arial" w:hAnsi="Arial" w:cs="Arial"/>
+          <w:sz w:val="24"/>
+        </w:rPr>
+        <w:lastRenderedPageBreak/>
+        <w:t>Mijn</w:t>
+      </w:r>
+      <w:r>
+        <w:rPr>
+          <w:rFonts w:ascii="Arial" w:hAnsi="Arial" w:cs="Arial"/>
+          <w:sz w:val="24"/>
+        </w:rPr>
+        <w:t xml:space="preserve"> project bestaat </w:t>
+      </w:r>
+      <w:r>
+        <w:rPr>
+          <w:rFonts w:ascii="Arial" w:hAnsi="Arial" w:cs="Arial"/>
+          <w:sz w:val="24"/>
+        </w:rPr>
+        <w:t xml:space="preserve">grotendeels </w:t>
+      </w:r>
+      <w:r>
+        <w:rPr>
+          <w:rFonts w:ascii="Arial" w:hAnsi="Arial" w:cs="Arial"/>
+          <w:sz w:val="24"/>
+        </w:rPr>
+        <w:t xml:space="preserve">uit elektronica. Bij een </w:t>
+      </w:r>
+      <w:proofErr w:type="spellStart"/>
+      <w:r>
+        <w:rPr>
+          <w:rFonts w:ascii="Arial" w:hAnsi="Arial" w:cs="Arial"/>
+          <w:sz w:val="24"/>
+        </w:rPr>
+        <w:t>BlueTooth</w:t>
+      </w:r>
+      <w:proofErr w:type="spellEnd"/>
+      <w:r>
+        <w:rPr>
+          <w:rFonts w:ascii="Arial" w:hAnsi="Arial" w:cs="Arial"/>
+          <w:sz w:val="24"/>
+        </w:rPr>
+        <w:t xml:space="preserve"> Speaker</w:t>
+      </w:r>
+      <w:r>
+        <w:rPr>
+          <w:rFonts w:ascii="Arial" w:hAnsi="Arial" w:cs="Arial"/>
+          <w:sz w:val="24"/>
+        </w:rPr>
+        <w:t xml:space="preserve"> komt er natuurlijk ook een mechanische behuizing aan te pas. Hoewel </w:t>
+      </w:r>
+      <w:r>
+        <w:rPr>
+          <w:rFonts w:ascii="Arial" w:hAnsi="Arial" w:cs="Arial"/>
+          <w:sz w:val="24"/>
+        </w:rPr>
+        <w:t>ik hier niet al te veel</w:t>
+      </w:r>
+      <w:r>
+        <w:rPr>
+          <w:rFonts w:ascii="Arial" w:hAnsi="Arial" w:cs="Arial"/>
+          <w:sz w:val="24"/>
+        </w:rPr>
+        <w:t xml:space="preserve"> ervaring mee </w:t>
+      </w:r>
+      <w:r>
+        <w:rPr>
+          <w:rFonts w:ascii="Arial" w:hAnsi="Arial" w:cs="Arial"/>
+          <w:sz w:val="24"/>
+        </w:rPr>
+        <w:t>heb</w:t>
+      </w:r>
+      <w:r>
+        <w:rPr>
+          <w:rFonts w:ascii="Arial" w:hAnsi="Arial" w:cs="Arial"/>
+          <w:sz w:val="24"/>
+        </w:rPr>
+        <w:t xml:space="preserve">, is het </w:t>
+      </w:r>
+      <w:r>
+        <w:rPr>
+          <w:rFonts w:ascii="Arial" w:hAnsi="Arial" w:cs="Arial"/>
+          <w:sz w:val="24"/>
+        </w:rPr>
+        <w:t>mij</w:t>
+      </w:r>
+      <w:r>
+        <w:rPr>
+          <w:rFonts w:ascii="Arial" w:hAnsi="Arial" w:cs="Arial"/>
+          <w:sz w:val="24"/>
+        </w:rPr>
+        <w:t xml:space="preserve"> toch gelukt om </w:t>
+      </w:r>
+      <w:r>
+        <w:rPr>
+          <w:rFonts w:ascii="Arial" w:hAnsi="Arial" w:cs="Arial"/>
+          <w:sz w:val="24"/>
+        </w:rPr>
+        <w:t>mijn</w:t>
+      </w:r>
+      <w:r>
+        <w:rPr>
+          <w:rFonts w:ascii="Arial" w:hAnsi="Arial" w:cs="Arial"/>
+          <w:sz w:val="24"/>
+        </w:rPr>
+        <w:t xml:space="preserve"> idee met wat hulp te realiseren.</w:t>
+      </w:r>
+    </w:p>
+    <w:p>
+      <w:pPr>
+        <w:pStyle w:val="Kop2"/>
+        <w:spacing w:line="360" w:lineRule="auto"/>
+        <w:rPr>
+          <w:rFonts w:ascii="Arial" w:hAnsi="Arial" w:cs="Arial"/>
+        </w:rPr>
+      </w:pPr>
+      <w:r>
+        <w:rPr>
+          <w:rFonts w:ascii="Arial" w:hAnsi="Arial" w:cs="Arial"/>
+        </w:rPr>
+        <w:t>Gevolgde oplossingsstrategie</w:t>
+      </w:r>
+    </w:p>
+    <w:p>
+      <w:pPr>
+        <w:spacing w:line="360" w:lineRule="auto"/>
+        <w:rPr>
+          <w:rFonts w:ascii="Arial" w:hAnsi="Arial" w:cs="Arial"/>
+          <w:sz w:val="24"/>
+        </w:rPr>
+      </w:pPr>
+      <w:r>
+        <w:rPr>
+          <w:rFonts w:ascii="Arial" w:hAnsi="Arial" w:cs="Arial"/>
+          <w:sz w:val="24"/>
+        </w:rPr>
+        <w:t xml:space="preserve">Zoals bij elk project, moet </w:t>
+      </w:r>
+      <w:r>
+        <w:rPr>
+          <w:rFonts w:ascii="Arial" w:hAnsi="Arial" w:cs="Arial"/>
+          <w:sz w:val="24"/>
+        </w:rPr>
+        <w:t>men</w:t>
+      </w:r>
+      <w:r>
+        <w:rPr>
+          <w:rFonts w:ascii="Arial" w:hAnsi="Arial" w:cs="Arial"/>
+          <w:sz w:val="24"/>
+        </w:rPr>
+        <w:t xml:space="preserve"> eerst beginnen met een duidelijk beeld te creëren van wat hij/zij eigenlijk wilt. Hoe simpel het ook klinkt, dit eerste deel is al zeker niet het gemakkelijkste. Een accuraat idee hebben is al meteen vertrekken met een voorsprong!</w:t>
+      </w:r>
+    </w:p>
+    <w:p>
+      <w:pPr>
+        <w:spacing w:line="360" w:lineRule="auto"/>
+        <w:rPr>
+          <w:rFonts w:ascii="Arial" w:hAnsi="Arial" w:cs="Arial"/>
+          <w:sz w:val="24"/>
+        </w:rPr>
+      </w:pPr>
+      <w:r>
+        <w:rPr>
+          <w:rFonts w:ascii="Arial" w:hAnsi="Arial" w:cs="Arial"/>
+          <w:sz w:val="24"/>
+        </w:rPr>
+        <w:t>De tweede stap is het verzamelen van componenten en de ge</w:t>
+      </w:r>
+      <w:r>
+        <w:rPr>
+          <w:rFonts w:ascii="Arial" w:hAnsi="Arial" w:cs="Arial"/>
+          <w:sz w:val="24"/>
+        </w:rPr>
+        <w:t>gevens erover. Hierbij moet ik</w:t>
+      </w:r>
+      <w:r>
+        <w:rPr>
+          <w:rFonts w:ascii="Arial" w:hAnsi="Arial" w:cs="Arial"/>
+          <w:sz w:val="24"/>
+        </w:rPr>
+        <w:t xml:space="preserve"> zeker opletten. Elke component heeft zijn eigen vereisten. Zo kan de ene als uitgang te weinig stroom of spanning leveren waardoor de volgende component de juiste signalen niet kan opvangen. </w:t>
+      </w:r>
+      <w:r>
+        <w:rPr>
+          <w:rFonts w:ascii="Arial" w:hAnsi="Arial" w:cs="Arial"/>
+          <w:sz w:val="24"/>
+        </w:rPr>
+        <w:t xml:space="preserve">Misschien heeft het uitgangssignaal niet de </w:t>
+      </w:r>
+      <w:proofErr w:type="spellStart"/>
+      <w:r>
+        <w:rPr>
+          <w:rFonts w:ascii="Arial" w:hAnsi="Arial" w:cs="Arial"/>
+          <w:sz w:val="24"/>
+        </w:rPr>
+        <w:t>jusite</w:t>
+      </w:r>
+      <w:proofErr w:type="spellEnd"/>
+      <w:r>
+        <w:rPr>
+          <w:rFonts w:ascii="Arial" w:hAnsi="Arial" w:cs="Arial"/>
+          <w:sz w:val="24"/>
+        </w:rPr>
+        <w:t xml:space="preserve"> vorm om op een andere ingang ingelezen te kunnen worden. Je moet echt naar alles kijken voor duidelijke en correcte communicatie. </w:t>
+      </w:r>
+      <w:r>
+        <w:rPr>
+          <w:rFonts w:ascii="Arial" w:hAnsi="Arial" w:cs="Arial"/>
+          <w:sz w:val="24"/>
+        </w:rPr>
+        <w:t>De juiste componenten zoeken neemt meer tijd in beslag dan dat men zou denken.</w:t>
+      </w:r>
+    </w:p>
+    <w:p>
+      <w:pPr>
+        <w:spacing w:line="360" w:lineRule="auto"/>
+        <w:rPr>
+          <w:rFonts w:ascii="Arial" w:hAnsi="Arial" w:cs="Arial"/>
+          <w:sz w:val="24"/>
+        </w:rPr>
+      </w:pPr>
+      <w:r>
+        <w:rPr>
+          <w:rFonts w:ascii="Arial" w:hAnsi="Arial" w:cs="Arial"/>
+          <w:sz w:val="24"/>
+        </w:rPr>
+        <w:t xml:space="preserve">Nu dat </w:t>
+      </w:r>
+      <w:r>
+        <w:rPr>
+          <w:rFonts w:ascii="Arial" w:hAnsi="Arial" w:cs="Arial"/>
+          <w:sz w:val="24"/>
+        </w:rPr>
+        <w:t>ik</w:t>
+      </w:r>
+      <w:r>
+        <w:rPr>
+          <w:rFonts w:ascii="Arial" w:hAnsi="Arial" w:cs="Arial"/>
+          <w:sz w:val="24"/>
+        </w:rPr>
+        <w:t xml:space="preserve"> een idee en de componenten </w:t>
+      </w:r>
+      <w:r>
+        <w:rPr>
+          <w:rFonts w:ascii="Arial" w:hAnsi="Arial" w:cs="Arial"/>
+          <w:sz w:val="24"/>
+        </w:rPr>
+        <w:t>heb</w:t>
+      </w:r>
+      <w:r>
+        <w:rPr>
+          <w:rFonts w:ascii="Arial" w:hAnsi="Arial" w:cs="Arial"/>
+          <w:sz w:val="24"/>
+        </w:rPr>
+        <w:t xml:space="preserve">, </w:t>
+      </w:r>
+      <w:r>
+        <w:rPr>
+          <w:rFonts w:ascii="Arial" w:hAnsi="Arial" w:cs="Arial"/>
+          <w:sz w:val="24"/>
+        </w:rPr>
+        <w:t>kan ik</w:t>
+      </w:r>
+      <w:r>
+        <w:rPr>
+          <w:rFonts w:ascii="Arial" w:hAnsi="Arial" w:cs="Arial"/>
+          <w:sz w:val="24"/>
+        </w:rPr>
+        <w:t xml:space="preserve"> beginnen met het ontwerpen van een pcb. </w:t>
+      </w:r>
+      <w:r>
+        <w:rPr>
+          <w:rFonts w:ascii="Arial" w:hAnsi="Arial" w:cs="Arial"/>
+          <w:sz w:val="24"/>
+        </w:rPr>
+        <w:t>Ik ben</w:t>
+      </w:r>
+      <w:r>
+        <w:rPr>
+          <w:rFonts w:ascii="Arial" w:hAnsi="Arial" w:cs="Arial"/>
+          <w:sz w:val="24"/>
+        </w:rPr>
+        <w:t xml:space="preserve"> begonnen met aparte delen stuk voor stuk te tekenen. Als je in 1 keer het hele plaatje zou beginnen tekenen, dan ga je gegarandeerd meer fouten tegenkomen dan wanneer je het stuk voor stuk gaat doen. Niet alleen ga je minder fouten krijgen,</w:t>
+      </w:r>
+      <w:r>
+        <w:rPr>
+          <w:rFonts w:ascii="Arial" w:hAnsi="Arial" w:cs="Arial"/>
+          <w:sz w:val="24"/>
+        </w:rPr>
+        <w:t xml:space="preserve"> maar</w:t>
+      </w:r>
+      <w:r>
+        <w:rPr>
+          <w:rFonts w:ascii="Arial" w:hAnsi="Arial" w:cs="Arial"/>
+          <w:sz w:val="24"/>
+        </w:rPr>
+        <w:t xml:space="preserve"> je zal ook zien dat het duidelijk blijft vanaf de start van het ontwerpen.</w:t>
+      </w:r>
+      <w:r>
+        <w:rPr>
+          <w:rFonts w:ascii="Arial" w:hAnsi="Arial" w:cs="Arial"/>
+          <w:sz w:val="24"/>
+        </w:rPr>
+        <w:t xml:space="preserve"> Zelfs als je stuk voor stuk werkt, garandeer ik je niet dat het van de eerste keer correct zal zijn. Ik zelf ben 5x opnieuw moeten beginnen.</w:t>
+      </w:r>
+      <w:r>
+        <w:rPr>
+          <w:rFonts w:ascii="Arial" w:hAnsi="Arial" w:cs="Arial"/>
+          <w:sz w:val="24"/>
+        </w:rPr>
+        <w:t xml:space="preserve"> </w:t>
+      </w:r>
+      <w:r>
+        <w:rPr>
+          <w:rFonts w:ascii="Arial" w:hAnsi="Arial" w:cs="Arial"/>
+          <w:sz w:val="24"/>
+        </w:rPr>
+        <w:t xml:space="preserve">Je moet als ontwerper met veel rekening houden. </w:t>
+      </w:r>
+      <w:r>
+        <w:rPr>
+          <w:rFonts w:ascii="Arial" w:hAnsi="Arial" w:cs="Arial"/>
+          <w:sz w:val="24"/>
+        </w:rPr>
+        <w:t xml:space="preserve">Kijk na </w:t>
+      </w:r>
+      <w:r>
+        <w:rPr>
+          <w:rFonts w:ascii="Arial" w:hAnsi="Arial" w:cs="Arial"/>
+          <w:sz w:val="24"/>
+        </w:rPr>
+        <w:t>of</w:t>
+      </w:r>
+      <w:r>
+        <w:rPr>
+          <w:rFonts w:ascii="Arial" w:hAnsi="Arial" w:cs="Arial"/>
+          <w:sz w:val="24"/>
+        </w:rPr>
+        <w:t xml:space="preserve"> de banen niet te dik of te dun zijn of dat ze niet te dicht bij een andere baan liggen. Kijk na of de componenten in het echt ook geplaatst kunnen worden. Ook bij het ontwerpen van de pcb is er veel aandacht nodig om zo veel mogelijk fouten te voorkomen.</w:t>
+      </w:r>
+    </w:p>
+    <w:p>
+      <w:pPr>
+        <w:spacing w:line="360" w:lineRule="auto"/>
+        <w:rPr>
+          <w:rFonts w:ascii="Arial" w:hAnsi="Arial" w:cs="Arial"/>
+          <w:sz w:val="24"/>
+        </w:rPr>
+      </w:pPr>
+      <w:r>
+        <w:rPr>
+          <w:rFonts w:ascii="Arial" w:hAnsi="Arial" w:cs="Arial"/>
+          <w:sz w:val="24"/>
+        </w:rPr>
+        <w:t xml:space="preserve">Nu de pcb klaar is, </w:t>
+      </w:r>
+      <w:r>
+        <w:rPr>
+          <w:rFonts w:ascii="Arial" w:hAnsi="Arial" w:cs="Arial"/>
+          <w:sz w:val="24"/>
+        </w:rPr>
+        <w:t>kan ik</w:t>
+      </w:r>
+      <w:r>
+        <w:rPr>
+          <w:rFonts w:ascii="Arial" w:hAnsi="Arial" w:cs="Arial"/>
+          <w:sz w:val="24"/>
+        </w:rPr>
+        <w:t xml:space="preserve"> software code beginnen schrijven</w:t>
+      </w:r>
+      <w:r>
+        <w:rPr>
+          <w:rFonts w:ascii="Arial" w:hAnsi="Arial" w:cs="Arial"/>
+          <w:sz w:val="24"/>
+        </w:rPr>
+        <w:t xml:space="preserve"> terwijl men mijn pcb maakt</w:t>
+      </w:r>
+      <w:r>
+        <w:rPr>
+          <w:rFonts w:ascii="Arial" w:hAnsi="Arial" w:cs="Arial"/>
+          <w:sz w:val="24"/>
+        </w:rPr>
+        <w:t xml:space="preserve">. Voordat je roekeloos code begint te typen, denk eerst na over wat je programma allemaal moet kunnen. Dit </w:t>
+      </w:r>
+      <w:r>
+        <w:rPr>
+          <w:rFonts w:ascii="Arial" w:hAnsi="Arial" w:cs="Arial"/>
+          <w:sz w:val="24"/>
+        </w:rPr>
+        <w:t>kan je bijvoorbeeld doen</w:t>
+      </w:r>
+      <w:r>
+        <w:rPr>
+          <w:rFonts w:ascii="Arial" w:hAnsi="Arial" w:cs="Arial"/>
+          <w:sz w:val="24"/>
+        </w:rPr>
+        <w:t xml:space="preserve"> aan de hand van een flowchart. Het biedt niet alleen structuur aan, maar ook een mooie handleiding. Ook hier zou je het best stuk voor stuk te werk gaan. Als je je programma van de eerste keer helemaal maakt, dan zal het zeer moeilijk zijn om de fouten terug op te </w:t>
+      </w:r>
+      <w:r>
+        <w:rPr>
+          <w:rFonts w:ascii="Arial" w:hAnsi="Arial" w:cs="Arial"/>
+          <w:sz w:val="24"/>
+        </w:rPr>
+        <w:lastRenderedPageBreak/>
+        <w:t xml:space="preserve">sporen in je code. Als je het stuk voor stuk programmeert, dan zal je duidelijk zien waar de fout zit. Goed geschreven code moet ook duidelijk geschreven zijn. </w:t>
+      </w:r>
+    </w:p>
+    <w:p>
+      <w:pPr>
+        <w:spacing w:line="360" w:lineRule="auto"/>
+        <w:rPr>
+          <w:rFonts w:ascii="Arial" w:hAnsi="Arial" w:cs="Arial"/>
+          <w:sz w:val="24"/>
+        </w:rPr>
+      </w:pPr>
+      <w:r>
+        <w:rPr>
+          <w:rFonts w:ascii="Arial" w:hAnsi="Arial" w:cs="Arial"/>
+          <w:sz w:val="24"/>
+        </w:rPr>
+        <w:t>Nu dat zowel de hardware als de software werkt, kunnen we beginnen aan de mechanische behuizing. Dit is niet zo moeilijk. Hier moet je goed opletten dat je dingen ontwerpen die in het echt ook mogelijk zijn om te maken</w:t>
+      </w:r>
+      <w:r>
+        <w:rPr>
+          <w:rFonts w:ascii="Arial" w:hAnsi="Arial" w:cs="Arial"/>
+          <w:sz w:val="24"/>
+        </w:rPr>
+        <w:t>. Kijk na wat de afmetingen zijn van je componenten zodat je iets niet te groot of te klein maakt</w:t>
+      </w:r>
+      <w:r>
+        <w:rPr>
+          <w:rFonts w:ascii="Arial" w:hAnsi="Arial" w:cs="Arial"/>
+          <w:sz w:val="24"/>
+        </w:rPr>
+        <w:t xml:space="preserve">. </w:t>
+      </w:r>
+      <w:r>
+        <w:rPr>
+          <w:rFonts w:ascii="Arial" w:hAnsi="Arial" w:cs="Arial"/>
+          <w:sz w:val="24"/>
+        </w:rPr>
+        <w:t xml:space="preserve">Mijn behuizing moet niet de stevigste zijn die er bestaat, maar natuurlijk moet de </w:t>
+      </w:r>
+      <w:proofErr w:type="spellStart"/>
+      <w:r>
+        <w:rPr>
+          <w:rFonts w:ascii="Arial" w:hAnsi="Arial" w:cs="Arial"/>
+          <w:sz w:val="24"/>
+        </w:rPr>
+        <w:t>electronica</w:t>
+      </w:r>
+      <w:proofErr w:type="spellEnd"/>
+      <w:r>
+        <w:rPr>
+          <w:rFonts w:ascii="Arial" w:hAnsi="Arial" w:cs="Arial"/>
+          <w:sz w:val="24"/>
+        </w:rPr>
+        <w:t xml:space="preserve"> niet alle kanten op vliegen</w:t>
+      </w:r>
+      <w:r>
+        <w:rPr>
+          <w:rFonts w:ascii="Arial" w:hAnsi="Arial" w:cs="Arial"/>
+          <w:sz w:val="24"/>
+        </w:rPr>
+        <w:t>.</w:t>
+      </w:r>
+    </w:p>
+    <w:p>
+      <w:pPr>
+        <w:pStyle w:val="Kop1"/>
+      </w:pPr>
+      <w:r>
+        <w:rPr>
+          <w:lang w:val="nl-BE"/>
+        </w:rPr>
+        <w:t>Projectvoorstel</w:t>
+      </w:r>
+    </w:p>
+    <w:p>
+      <w:pPr>
         <w:pStyle w:val="Kop1"/>
         <w:rPr>
           <w:lang w:val="nl-BE"/>
@@ -50,8 +2195,6 @@
         </w:rPr>
         <w:t xml:space="preserve"> </w:t>
       </w:r>
-      <w:bookmarkStart w:id="0" w:name="_GoBack"/>
-      <w:bookmarkEnd w:id="0"/>
     </w:p>
     <w:p>
       <w:pPr>
@@ -90,6 +2233,241 @@
     </w:sectPr>
   </w:body>
 </w:document>
+</file>
+
+<file path=word/numbering.xml><?xml version="1.0" encoding="utf-8"?>
+<w:numbering xmlns:wpc="http://schemas.microsoft.com/office/word/2010/wordprocessingCanvas" xmlns:mc="http://schemas.openxmlformats.org/markup-compatibility/2006" xmlns:o="urn:schemas-microsoft-com:office:office" xmlns:r="http://schemas.openxmlformats.org/officeDocument/2006/relationships" xmlns:m="http://schemas.openxmlformats.org/officeDocument/2006/math" xmlns:v="urn:schemas-microsoft-com:vml" xmlns:wp14="http://schemas.microsoft.com/office/word/2010/wordprocessingDrawing" xmlns:wp="http://schemas.openxmlformats.org/drawingml/2006/wordprocessingDrawing" xmlns:w10="urn:schemas-microsoft-com:office:word" xmlns:w="http://schemas.openxmlformats.org/wordprocessingml/2006/main" xmlns:w14="http://schemas.microsoft.com/office/word/2010/wordml" xmlns:w15="http://schemas.microsoft.com/office/word/2012/wordml" xmlns:wpg="http://schemas.microsoft.com/office/word/2010/wordprocessingGroup" xmlns:wpi="http://schemas.microsoft.com/office/word/2010/wordprocessingInk" xmlns:wne="http://schemas.microsoft.com/office/word/2006/wordml" xmlns:wps="http://schemas.microsoft.com/office/word/2010/wordprocessingShape" mc:Ignorable="w14 w15 wp14">
+  <w:abstractNum w:abstractNumId="0" w15:restartNumberingAfterBreak="0">
+    <w:nsid w:val="3DE118C3"/>
+    <w:multiLevelType w:val="hybridMultilevel"/>
+    <w:tmpl w:val="69623450"/>
+    <w:lvl w:ilvl="0" w:tplc="95BA7A04">
+      <w:numFmt w:val="bullet"/>
+      <w:lvlText w:val="-"/>
+      <w:lvlJc w:val="left"/>
+      <w:pPr>
+        <w:ind w:left="720" w:hanging="360"/>
+      </w:pPr>
+      <w:rPr>
+        <w:rFonts w:ascii="Arial" w:eastAsiaTheme="minorHAnsi" w:hAnsi="Arial" w:cs="Arial" w:hint="default"/>
+      </w:rPr>
+    </w:lvl>
+    <w:lvl w:ilvl="1" w:tplc="04130003" w:tentative="1">
+      <w:start w:val="1"/>
+      <w:numFmt w:val="bullet"/>
+      <w:lvlText w:val="o"/>
+      <w:lvlJc w:val="left"/>
+      <w:pPr>
+        <w:ind w:left="1440" w:hanging="360"/>
+      </w:pPr>
+      <w:rPr>
+        <w:rFonts w:ascii="Courier New" w:hAnsi="Courier New" w:cs="Courier New" w:hint="default"/>
+      </w:rPr>
+    </w:lvl>
+    <w:lvl w:ilvl="2" w:tplc="04130005" w:tentative="1">
+      <w:start w:val="1"/>
+      <w:numFmt w:val="bullet"/>
+      <w:lvlText w:val=""/>
+      <w:lvlJc w:val="left"/>
+      <w:pPr>
+        <w:ind w:left="2160" w:hanging="360"/>
+      </w:pPr>
+      <w:rPr>
+        <w:rFonts w:ascii="Wingdings" w:hAnsi="Wingdings" w:hint="default"/>
+      </w:rPr>
+    </w:lvl>
+    <w:lvl w:ilvl="3" w:tplc="04130001" w:tentative="1">
+      <w:start w:val="1"/>
+      <w:numFmt w:val="bullet"/>
+      <w:lvlText w:val=""/>
+      <w:lvlJc w:val="left"/>
+      <w:pPr>
+        <w:ind w:left="2880" w:hanging="360"/>
+      </w:pPr>
+      <w:rPr>
+        <w:rFonts w:ascii="Symbol" w:hAnsi="Symbol" w:hint="default"/>
+      </w:rPr>
+    </w:lvl>
+    <w:lvl w:ilvl="4" w:tplc="04130003" w:tentative="1">
+      <w:start w:val="1"/>
+      <w:numFmt w:val="bullet"/>
+      <w:lvlText w:val="o"/>
+      <w:lvlJc w:val="left"/>
+      <w:pPr>
+        <w:ind w:left="3600" w:hanging="360"/>
+      </w:pPr>
+      <w:rPr>
+        <w:rFonts w:ascii="Courier New" w:hAnsi="Courier New" w:cs="Courier New" w:hint="default"/>
+      </w:rPr>
+    </w:lvl>
+    <w:lvl w:ilvl="5" w:tplc="04130005" w:tentative="1">
+      <w:start w:val="1"/>
+      <w:numFmt w:val="bullet"/>
+      <w:lvlText w:val=""/>
+      <w:lvlJc w:val="left"/>
+      <w:pPr>
+        <w:ind w:left="4320" w:hanging="360"/>
+      </w:pPr>
+      <w:rPr>
+        <w:rFonts w:ascii="Wingdings" w:hAnsi="Wingdings" w:hint="default"/>
+      </w:rPr>
+    </w:lvl>
+    <w:lvl w:ilvl="6" w:tplc="04130001" w:tentative="1">
+      <w:start w:val="1"/>
+      <w:numFmt w:val="bullet"/>
+      <w:lvlText w:val=""/>
+      <w:lvlJc w:val="left"/>
+      <w:pPr>
+        <w:ind w:left="5040" w:hanging="360"/>
+      </w:pPr>
+      <w:rPr>
+        <w:rFonts w:ascii="Symbol" w:hAnsi="Symbol" w:hint="default"/>
+      </w:rPr>
+    </w:lvl>
+    <w:lvl w:ilvl="7" w:tplc="04130003" w:tentative="1">
+      <w:start w:val="1"/>
+      <w:numFmt w:val="bullet"/>
+      <w:lvlText w:val="o"/>
+      <w:lvlJc w:val="left"/>
+      <w:pPr>
+        <w:ind w:left="5760" w:hanging="360"/>
+      </w:pPr>
+      <w:rPr>
+        <w:rFonts w:ascii="Courier New" w:hAnsi="Courier New" w:cs="Courier New" w:hint="default"/>
+      </w:rPr>
+    </w:lvl>
+    <w:lvl w:ilvl="8" w:tplc="04130005" w:tentative="1">
+      <w:start w:val="1"/>
+      <w:numFmt w:val="bullet"/>
+      <w:lvlText w:val=""/>
+      <w:lvlJc w:val="left"/>
+      <w:pPr>
+        <w:ind w:left="6480" w:hanging="360"/>
+      </w:pPr>
+      <w:rPr>
+        <w:rFonts w:ascii="Wingdings" w:hAnsi="Wingdings" w:hint="default"/>
+      </w:rPr>
+    </w:lvl>
+  </w:abstractNum>
+  <w:abstractNum w:abstractNumId="1" w15:restartNumberingAfterBreak="0">
+    <w:nsid w:val="43DE609C"/>
+    <w:multiLevelType w:val="hybridMultilevel"/>
+    <w:tmpl w:val="69729F18"/>
+    <w:lvl w:ilvl="0" w:tplc="D52C70C4">
+      <w:numFmt w:val="bullet"/>
+      <w:lvlText w:val="-"/>
+      <w:lvlJc w:val="left"/>
+      <w:pPr>
+        <w:ind w:left="1776" w:hanging="360"/>
+      </w:pPr>
+      <w:rPr>
+        <w:rFonts w:ascii="Arial" w:eastAsiaTheme="minorHAnsi" w:hAnsi="Arial" w:cs="Arial" w:hint="default"/>
+      </w:rPr>
+    </w:lvl>
+    <w:lvl w:ilvl="1" w:tplc="04130003" w:tentative="1">
+      <w:start w:val="1"/>
+      <w:numFmt w:val="bullet"/>
+      <w:lvlText w:val="o"/>
+      <w:lvlJc w:val="left"/>
+      <w:pPr>
+        <w:ind w:left="2496" w:hanging="360"/>
+      </w:pPr>
+      <w:rPr>
+        <w:rFonts w:ascii="Courier New" w:hAnsi="Courier New" w:cs="Courier New" w:hint="default"/>
+      </w:rPr>
+    </w:lvl>
+    <w:lvl w:ilvl="2" w:tplc="04130005" w:tentative="1">
+      <w:start w:val="1"/>
+      <w:numFmt w:val="bullet"/>
+      <w:lvlText w:val=""/>
+      <w:lvlJc w:val="left"/>
+      <w:pPr>
+        <w:ind w:left="3216" w:hanging="360"/>
+      </w:pPr>
+      <w:rPr>
+        <w:rFonts w:ascii="Wingdings" w:hAnsi="Wingdings" w:hint="default"/>
+      </w:rPr>
+    </w:lvl>
+    <w:lvl w:ilvl="3" w:tplc="04130001" w:tentative="1">
+      <w:start w:val="1"/>
+      <w:numFmt w:val="bullet"/>
+      <w:lvlText w:val=""/>
+      <w:lvlJc w:val="left"/>
+      <w:pPr>
+        <w:ind w:left="3936" w:hanging="360"/>
+      </w:pPr>
+      <w:rPr>
+        <w:rFonts w:ascii="Symbol" w:hAnsi="Symbol" w:hint="default"/>
+      </w:rPr>
+    </w:lvl>
+    <w:lvl w:ilvl="4" w:tplc="04130003" w:tentative="1">
+      <w:start w:val="1"/>
+      <w:numFmt w:val="bullet"/>
+      <w:lvlText w:val="o"/>
+      <w:lvlJc w:val="left"/>
+      <w:pPr>
+        <w:ind w:left="4656" w:hanging="360"/>
+      </w:pPr>
+      <w:rPr>
+        <w:rFonts w:ascii="Courier New" w:hAnsi="Courier New" w:cs="Courier New" w:hint="default"/>
+      </w:rPr>
+    </w:lvl>
+    <w:lvl w:ilvl="5" w:tplc="04130005" w:tentative="1">
+      <w:start w:val="1"/>
+      <w:numFmt w:val="bullet"/>
+      <w:lvlText w:val=""/>
+      <w:lvlJc w:val="left"/>
+      <w:pPr>
+        <w:ind w:left="5376" w:hanging="360"/>
+      </w:pPr>
+      <w:rPr>
+        <w:rFonts w:ascii="Wingdings" w:hAnsi="Wingdings" w:hint="default"/>
+      </w:rPr>
+    </w:lvl>
+    <w:lvl w:ilvl="6" w:tplc="04130001" w:tentative="1">
+      <w:start w:val="1"/>
+      <w:numFmt w:val="bullet"/>
+      <w:lvlText w:val=""/>
+      <w:lvlJc w:val="left"/>
+      <w:pPr>
+        <w:ind w:left="6096" w:hanging="360"/>
+      </w:pPr>
+      <w:rPr>
+        <w:rFonts w:ascii="Symbol" w:hAnsi="Symbol" w:hint="default"/>
+      </w:rPr>
+    </w:lvl>
+    <w:lvl w:ilvl="7" w:tplc="04130003" w:tentative="1">
+      <w:start w:val="1"/>
+      <w:numFmt w:val="bullet"/>
+      <w:lvlText w:val="o"/>
+      <w:lvlJc w:val="left"/>
+      <w:pPr>
+        <w:ind w:left="6816" w:hanging="360"/>
+      </w:pPr>
+      <w:rPr>
+        <w:rFonts w:ascii="Courier New" w:hAnsi="Courier New" w:cs="Courier New" w:hint="default"/>
+      </w:rPr>
+    </w:lvl>
+    <w:lvl w:ilvl="8" w:tplc="04130005" w:tentative="1">
+      <w:start w:val="1"/>
+      <w:numFmt w:val="bullet"/>
+      <w:lvlText w:val=""/>
+      <w:lvlJc w:val="left"/>
+      <w:pPr>
+        <w:ind w:left="7536" w:hanging="360"/>
+      </w:pPr>
+      <w:rPr>
+        <w:rFonts w:ascii="Wingdings" w:hAnsi="Wingdings" w:hint="default"/>
+      </w:rPr>
+    </w:lvl>
+  </w:abstractNum>
+  <w:num w:numId="1">
+    <w:abstractNumId w:val="0"/>
+  </w:num>
+  <w:num w:numId="2">
+    <w:abstractNumId w:val="1"/>
+  </w:num>
+</w:numbering>
 </file>
 
 <file path=word/styles.xml><?xml version="1.0" encoding="utf-8"?>
@@ -582,6 +2960,28 @@
       <w:szCs w:val="26"/>
     </w:rPr>
   </w:style>
+  <w:style w:type="character" w:styleId="Hyperlink">
+    <w:name w:val="Hyperlink"/>
+    <w:basedOn w:val="Standaardalinea-lettertype"/>
+    <w:uiPriority w:val="99"/>
+    <w:unhideWhenUsed/>
+    <w:rsid w:val="00B4662E"/>
+    <w:rPr>
+      <w:color w:val="0563C1" w:themeColor="hyperlink"/>
+      <w:u w:val="single"/>
+    </w:rPr>
+  </w:style>
+  <w:style w:type="paragraph" w:styleId="Lijstalinea">
+    <w:name w:val="List Paragraph"/>
+    <w:basedOn w:val="Standaard"/>
+    <w:uiPriority w:val="34"/>
+    <w:qFormat/>
+    <w:rsid w:val="00196CBB"/>
+    <w:pPr>
+      <w:ind w:left="720"/>
+      <w:contextualSpacing/>
+    </w:pPr>
+  </w:style>
 </w:styles>
 </file>
 

</xml_diff>